<commit_message>
Bảng Phân Công Công Việc 1/10/2025
</commit_message>
<xml_diff>
--- a/Bảng Phân Công Công Việc TTNT.docx
+++ b/Bảng Phân Công Công Việc TTNT.docx
@@ -73,7 +73,9 @@
         </w:tblBorders>
         <w:tblLayout w:type="fixed"/>
         <w:tblCellMar>
+          <w:top w:w="0" w:type="dxa"/>
           <w:left w:w="108" w:type="dxa"/>
+          <w:bottom w:w="0" w:type="dxa"/>
           <w:right w:w="108" w:type="dxa"/>
         </w:tblCellMar>
       </w:tblPr>
@@ -94,7 +96,9 @@
             <w:insideV w:val="single" w:color="auto" w:sz="4" w:space="0"/>
           </w:tblBorders>
           <w:tblCellMar>
+            <w:top w:w="0" w:type="dxa"/>
             <w:left w:w="108" w:type="dxa"/>
+            <w:bottom w:w="0" w:type="dxa"/>
             <w:right w:w="108" w:type="dxa"/>
           </w:tblCellMar>
         </w:tblPrEx>
@@ -110,6 +114,7 @@
           </w:tcPr>
           <w:p>
             <w:pPr>
+              <w:widowControl w:val="0"/>
               <w:jc w:val="center"/>
               <w:rPr>
                 <w:rFonts w:hint="default"/>
@@ -147,6 +152,7 @@
           </w:tcPr>
           <w:p>
             <w:pPr>
+              <w:widowControl w:val="0"/>
               <w:jc w:val="center"/>
               <w:rPr>
                 <w:rFonts w:hint="default"/>
@@ -184,6 +190,7 @@
           </w:tcPr>
           <w:p>
             <w:pPr>
+              <w:widowControl w:val="0"/>
               <w:jc w:val="center"/>
               <w:rPr>
                 <w:rFonts w:hint="default"/>
@@ -221,6 +228,7 @@
           </w:tcPr>
           <w:p>
             <w:pPr>
+              <w:widowControl w:val="0"/>
               <w:jc w:val="center"/>
               <w:rPr>
                 <w:rFonts w:hint="default"/>
@@ -257,6 +265,12 @@
             <w:insideH w:val="single" w:color="auto" w:sz="4" w:space="0"/>
             <w:insideV w:val="single" w:color="auto" w:sz="4" w:space="0"/>
           </w:tblBorders>
+          <w:tblCellMar>
+            <w:top w:w="0" w:type="dxa"/>
+            <w:left w:w="108" w:type="dxa"/>
+            <w:bottom w:w="0" w:type="dxa"/>
+            <w:right w:w="108" w:type="dxa"/>
+          </w:tblCellMar>
         </w:tblPrEx>
         <w:tc>
           <w:tcPr>
@@ -270,6 +284,7 @@
           </w:tcPr>
           <w:p>
             <w:pPr>
+              <w:widowControl w:val="0"/>
               <w:jc w:val="center"/>
               <w:rPr>
                 <w:rFonts w:hint="default"/>
@@ -307,6 +322,8 @@
           </w:tcPr>
           <w:p>
             <w:pPr>
+              <w:widowControl w:val="0"/>
+              <w:jc w:val="both"/>
               <w:rPr>
                 <w:rFonts w:hint="default"/>
                 <w:b w:val="0"/>
@@ -343,6 +360,7 @@
           </w:tcPr>
           <w:p>
             <w:pPr>
+              <w:widowControl w:val="0"/>
               <w:jc w:val="center"/>
               <w:rPr>
                 <w:rFonts w:hint="default"/>
@@ -380,6 +398,8 @@
           </w:tcPr>
           <w:p>
             <w:pPr>
+              <w:widowControl w:val="0"/>
+              <w:jc w:val="both"/>
               <w:rPr>
                 <w:rFonts w:hint="default"/>
                 <w:b w:val="0"/>
@@ -404,7 +424,9 @@
             <w:insideV w:val="single" w:color="auto" w:sz="4" w:space="0"/>
           </w:tblBorders>
           <w:tblCellMar>
+            <w:top w:w="0" w:type="dxa"/>
             <w:left w:w="108" w:type="dxa"/>
+            <w:bottom w:w="0" w:type="dxa"/>
             <w:right w:w="108" w:type="dxa"/>
           </w:tblCellMar>
         </w:tblPrEx>
@@ -420,6 +442,7 @@
           </w:tcPr>
           <w:p>
             <w:pPr>
+              <w:widowControl w:val="0"/>
               <w:jc w:val="center"/>
               <w:rPr>
                 <w:rFonts w:hint="default"/>
@@ -457,6 +480,8 @@
           </w:tcPr>
           <w:p>
             <w:pPr>
+              <w:widowControl w:val="0"/>
+              <w:jc w:val="both"/>
               <w:rPr>
                 <w:rFonts w:hint="default"/>
                 <w:b w:val="0"/>
@@ -493,6 +518,7 @@
           </w:tcPr>
           <w:p>
             <w:pPr>
+              <w:widowControl w:val="0"/>
               <w:jc w:val="center"/>
               <w:rPr>
                 <w:rFonts w:hint="default"/>
@@ -530,6 +556,8 @@
           </w:tcPr>
           <w:p>
             <w:pPr>
+              <w:widowControl w:val="0"/>
+              <w:jc w:val="both"/>
               <w:rPr>
                 <w:rFonts w:hint="default"/>
                 <w:b w:val="0"/>
@@ -554,7 +582,9 @@
             <w:insideV w:val="single" w:color="auto" w:sz="4" w:space="0"/>
           </w:tblBorders>
           <w:tblCellMar>
+            <w:top w:w="0" w:type="dxa"/>
             <w:left w:w="108" w:type="dxa"/>
+            <w:bottom w:w="0" w:type="dxa"/>
             <w:right w:w="108" w:type="dxa"/>
           </w:tblCellMar>
         </w:tblPrEx>
@@ -570,6 +600,7 @@
           </w:tcPr>
           <w:p>
             <w:pPr>
+              <w:widowControl w:val="0"/>
               <w:jc w:val="center"/>
               <w:rPr>
                 <w:rFonts w:hint="default"/>
@@ -607,6 +638,8 @@
           </w:tcPr>
           <w:p>
             <w:pPr>
+              <w:widowControl w:val="0"/>
+              <w:jc w:val="both"/>
               <w:rPr>
                 <w:rFonts w:hint="default"/>
                 <w:b w:val="0"/>
@@ -643,6 +676,7 @@
           </w:tcPr>
           <w:p>
             <w:pPr>
+              <w:widowControl w:val="0"/>
               <w:jc w:val="center"/>
               <w:rPr>
                 <w:rFonts w:hint="default"/>
@@ -680,6 +714,8 @@
           </w:tcPr>
           <w:p>
             <w:pPr>
+              <w:widowControl w:val="0"/>
+              <w:jc w:val="both"/>
               <w:rPr>
                 <w:rFonts w:hint="default"/>
                 <w:b w:val="0"/>
@@ -704,7 +740,9 @@
             <w:insideV w:val="single" w:color="auto" w:sz="4" w:space="0"/>
           </w:tblBorders>
           <w:tblCellMar>
+            <w:top w:w="0" w:type="dxa"/>
             <w:left w:w="108" w:type="dxa"/>
+            <w:bottom w:w="0" w:type="dxa"/>
             <w:right w:w="108" w:type="dxa"/>
           </w:tblCellMar>
         </w:tblPrEx>
@@ -720,6 +758,7 @@
           </w:tcPr>
           <w:p>
             <w:pPr>
+              <w:widowControl w:val="0"/>
               <w:jc w:val="center"/>
               <w:rPr>
                 <w:rFonts w:hint="default"/>
@@ -757,6 +796,8 @@
           </w:tcPr>
           <w:p>
             <w:pPr>
+              <w:widowControl w:val="0"/>
+              <w:jc w:val="both"/>
               <w:rPr>
                 <w:rFonts w:hint="default"/>
                 <w:b w:val="0"/>
@@ -793,6 +834,7 @@
           </w:tcPr>
           <w:p>
             <w:pPr>
+              <w:widowControl w:val="0"/>
               <w:jc w:val="center"/>
               <w:rPr>
                 <w:rFonts w:hint="default"/>
@@ -830,6 +872,8 @@
           </w:tcPr>
           <w:p>
             <w:pPr>
+              <w:widowControl w:val="0"/>
+              <w:jc w:val="both"/>
               <w:rPr>
                 <w:rFonts w:hint="default"/>
                 <w:b w:val="0"/>
@@ -855,8 +899,6 @@
           <w:lang w:val="en-US"/>
         </w:rPr>
       </w:pPr>
-      <w:bookmarkStart w:id="0" w:name="_GoBack"/>
-      <w:bookmarkEnd w:id="0"/>
     </w:p>
     <w:p>
       <w:pPr>
@@ -901,13 +943,15 @@
         </w:tblBorders>
         <w:tblLayout w:type="autofit"/>
         <w:tblCellMar>
+          <w:top w:w="0" w:type="dxa"/>
           <w:left w:w="108" w:type="dxa"/>
+          <w:bottom w:w="0" w:type="dxa"/>
           <w:right w:w="108" w:type="dxa"/>
         </w:tblCellMar>
       </w:tblPr>
       <w:tblGrid>
-        <w:gridCol w:w="685"/>
-        <w:gridCol w:w="3356"/>
+        <w:gridCol w:w="761"/>
+        <w:gridCol w:w="3280"/>
         <w:gridCol w:w="4481"/>
       </w:tblGrid>
       <w:tr>
@@ -921,13 +965,15 @@
             <w:insideV w:val="single" w:color="auto" w:sz="4" w:space="0"/>
           </w:tblBorders>
           <w:tblCellMar>
+            <w:top w:w="0" w:type="dxa"/>
             <w:left w:w="108" w:type="dxa"/>
+            <w:bottom w:w="0" w:type="dxa"/>
             <w:right w:w="108" w:type="dxa"/>
           </w:tblCellMar>
         </w:tblPrEx>
         <w:tc>
           <w:tcPr>
-            <w:tcW w:w="685" w:type="dxa"/>
+            <w:tcW w:w="761" w:type="dxa"/>
             <w:tcBorders>
               <w:top w:val="single" w:color="auto" w:sz="8" w:space="0"/>
               <w:left w:val="single" w:color="auto" w:sz="8" w:space="0"/>
@@ -937,6 +983,7 @@
           </w:tcPr>
           <w:p>
             <w:pPr>
+              <w:widowControl w:val="0"/>
               <w:jc w:val="center"/>
               <w:rPr>
                 <w:rFonts w:hint="default"/>
@@ -964,7 +1011,7 @@
         </w:tc>
         <w:tc>
           <w:tcPr>
-            <w:tcW w:w="3356" w:type="dxa"/>
+            <w:tcW w:w="3280" w:type="dxa"/>
             <w:tcBorders>
               <w:top w:val="single" w:color="auto" w:sz="8" w:space="0"/>
               <w:left w:val="single" w:color="auto" w:sz="8" w:space="0"/>
@@ -974,6 +1021,7 @@
           </w:tcPr>
           <w:p>
             <w:pPr>
+              <w:widowControl w:val="0"/>
               <w:jc w:val="center"/>
               <w:rPr>
                 <w:rFonts w:hint="default"/>
@@ -1011,6 +1059,7 @@
           </w:tcPr>
           <w:p>
             <w:pPr>
+              <w:widowControl w:val="0"/>
               <w:jc w:val="center"/>
               <w:rPr>
                 <w:rFonts w:hint="default"/>
@@ -1048,13 +1097,15 @@
             <w:insideV w:val="single" w:color="auto" w:sz="4" w:space="0"/>
           </w:tblBorders>
           <w:tblCellMar>
+            <w:top w:w="0" w:type="dxa"/>
             <w:left w:w="108" w:type="dxa"/>
+            <w:bottom w:w="0" w:type="dxa"/>
             <w:right w:w="108" w:type="dxa"/>
           </w:tblCellMar>
         </w:tblPrEx>
         <w:tc>
           <w:tcPr>
-            <w:tcW w:w="685" w:type="dxa"/>
+            <w:tcW w:w="761" w:type="dxa"/>
             <w:vMerge w:val="restart"/>
             <w:tcBorders>
               <w:top w:val="single" w:color="auto" w:sz="8" w:space="0"/>
@@ -1066,6 +1117,7 @@
           </w:tcPr>
           <w:p>
             <w:pPr>
+              <w:widowControl w:val="0"/>
               <w:jc w:val="center"/>
               <w:rPr>
                 <w:rFonts w:hint="default"/>
@@ -1093,7 +1145,7 @@
         </w:tc>
         <w:tc>
           <w:tcPr>
-            <w:tcW w:w="3356" w:type="dxa"/>
+            <w:tcW w:w="3280" w:type="dxa"/>
             <w:vMerge w:val="restart"/>
             <w:tcBorders>
               <w:top w:val="single" w:color="auto" w:sz="8" w:space="0"/>
@@ -1105,6 +1157,7 @@
           </w:tcPr>
           <w:p>
             <w:pPr>
+              <w:widowControl w:val="0"/>
               <w:jc w:val="center"/>
               <w:rPr>
                 <w:rFonts w:hint="default"/>
@@ -1143,7 +1196,9 @@
           </w:tcPr>
           <w:p>
             <w:pPr>
+              <w:widowControl w:val="0"/>
               <w:spacing w:after="0" w:line="240" w:lineRule="auto"/>
+              <w:jc w:val="both"/>
               <w:rPr>
                 <w:rFonts w:hint="default" w:ascii="Times New Roman" w:hAnsi="Times New Roman" w:cs="Times New Roman" w:eastAsiaTheme="minorHAnsi"/>
                 <w:b w:val="0"/>
@@ -1195,13 +1250,15 @@
             <w:insideV w:val="single" w:color="auto" w:sz="4" w:space="0"/>
           </w:tblBorders>
           <w:tblCellMar>
+            <w:top w:w="0" w:type="dxa"/>
             <w:left w:w="108" w:type="dxa"/>
+            <w:bottom w:w="0" w:type="dxa"/>
             <w:right w:w="108" w:type="dxa"/>
           </w:tblCellMar>
         </w:tblPrEx>
         <w:tc>
           <w:tcPr>
-            <w:tcW w:w="685" w:type="dxa"/>
+            <w:tcW w:w="761" w:type="dxa"/>
             <w:vMerge w:val="continue"/>
             <w:tcBorders>
               <w:top w:val="single" w:color="auto" w:sz="8" w:space="0"/>
@@ -1213,6 +1270,7 @@
           </w:tcPr>
           <w:p>
             <w:pPr>
+              <w:widowControl w:val="0"/>
               <w:jc w:val="center"/>
               <w:rPr>
                 <w:rFonts w:hint="default"/>
@@ -1228,7 +1286,7 @@
         </w:tc>
         <w:tc>
           <w:tcPr>
-            <w:tcW w:w="3356" w:type="dxa"/>
+            <w:tcW w:w="3280" w:type="dxa"/>
             <w:vMerge w:val="continue"/>
             <w:tcBorders>
               <w:top w:val="single" w:color="auto" w:sz="8" w:space="0"/>
@@ -1240,6 +1298,7 @@
           </w:tcPr>
           <w:p>
             <w:pPr>
+              <w:widowControl w:val="0"/>
               <w:jc w:val="center"/>
               <w:rPr>
                 <w:rFonts w:hint="default"/>
@@ -1266,7 +1325,9 @@
           </w:tcPr>
           <w:p>
             <w:pPr>
+              <w:widowControl w:val="0"/>
               <w:spacing w:after="0" w:line="240" w:lineRule="auto"/>
+              <w:jc w:val="both"/>
               <w:rPr>
                 <w:rFonts w:hint="default" w:ascii="Times New Roman" w:hAnsi="Times New Roman" w:cs="Times New Roman" w:eastAsiaTheme="minorHAnsi"/>
                 <w:b w:val="0"/>
@@ -1304,10 +1365,16 @@
             <w:insideH w:val="single" w:color="auto" w:sz="4" w:space="0"/>
             <w:insideV w:val="single" w:color="auto" w:sz="4" w:space="0"/>
           </w:tblBorders>
+          <w:tblCellMar>
+            <w:top w:w="0" w:type="dxa"/>
+            <w:left w:w="108" w:type="dxa"/>
+            <w:bottom w:w="0" w:type="dxa"/>
+            <w:right w:w="108" w:type="dxa"/>
+          </w:tblCellMar>
         </w:tblPrEx>
         <w:tc>
           <w:tcPr>
-            <w:tcW w:w="685" w:type="dxa"/>
+            <w:tcW w:w="761" w:type="dxa"/>
             <w:vMerge w:val="restart"/>
             <w:tcBorders>
               <w:top w:val="single" w:color="auto" w:sz="8" w:space="0"/>
@@ -1319,6 +1386,7 @@
           </w:tcPr>
           <w:p>
             <w:pPr>
+              <w:widowControl w:val="0"/>
               <w:jc w:val="center"/>
               <w:rPr>
                 <w:rFonts w:hint="default"/>
@@ -1346,7 +1414,7 @@
         </w:tc>
         <w:tc>
           <w:tcPr>
-            <w:tcW w:w="3356" w:type="dxa"/>
+            <w:tcW w:w="3280" w:type="dxa"/>
             <w:vMerge w:val="restart"/>
             <w:tcBorders>
               <w:top w:val="single" w:color="auto" w:sz="8" w:space="0"/>
@@ -1358,6 +1426,7 @@
           </w:tcPr>
           <w:p>
             <w:pPr>
+              <w:widowControl w:val="0"/>
               <w:jc w:val="center"/>
               <w:rPr>
                 <w:rFonts w:hint="default"/>
@@ -1396,7 +1465,9 @@
           </w:tcPr>
           <w:p>
             <w:pPr>
+              <w:widowControl w:val="0"/>
               <w:spacing w:after="0" w:line="240" w:lineRule="auto"/>
+              <w:jc w:val="both"/>
               <w:rPr>
                 <w:rFonts w:hint="default" w:ascii="Times New Roman" w:hAnsi="Times New Roman" w:cs="Times New Roman" w:eastAsiaTheme="minorHAnsi"/>
                 <w:b w:val="0"/>
@@ -1448,13 +1519,15 @@
             <w:insideV w:val="single" w:color="auto" w:sz="4" w:space="0"/>
           </w:tblBorders>
           <w:tblCellMar>
+            <w:top w:w="0" w:type="dxa"/>
             <w:left w:w="108" w:type="dxa"/>
+            <w:bottom w:w="0" w:type="dxa"/>
             <w:right w:w="108" w:type="dxa"/>
           </w:tblCellMar>
         </w:tblPrEx>
         <w:tc>
           <w:tcPr>
-            <w:tcW w:w="685" w:type="dxa"/>
+            <w:tcW w:w="761" w:type="dxa"/>
             <w:vMerge w:val="continue"/>
             <w:tcBorders>
               <w:top w:val="single" w:color="auto" w:sz="8" w:space="0"/>
@@ -1466,6 +1539,7 @@
           </w:tcPr>
           <w:p>
             <w:pPr>
+              <w:widowControl w:val="0"/>
               <w:jc w:val="center"/>
               <w:rPr>
                 <w:rFonts w:hint="default"/>
@@ -1481,7 +1555,7 @@
         </w:tc>
         <w:tc>
           <w:tcPr>
-            <w:tcW w:w="3356" w:type="dxa"/>
+            <w:tcW w:w="3280" w:type="dxa"/>
             <w:vMerge w:val="continue"/>
             <w:tcBorders>
               <w:top w:val="single" w:color="auto" w:sz="8" w:space="0"/>
@@ -1493,6 +1567,7 @@
           </w:tcPr>
           <w:p>
             <w:pPr>
+              <w:widowControl w:val="0"/>
               <w:jc w:val="center"/>
               <w:rPr>
                 <w:rFonts w:hint="default"/>
@@ -1519,7 +1594,9 @@
           </w:tcPr>
           <w:p>
             <w:pPr>
+              <w:widowControl w:val="0"/>
               <w:spacing w:after="0" w:line="240" w:lineRule="auto"/>
+              <w:jc w:val="both"/>
               <w:rPr>
                 <w:rFonts w:hint="default" w:ascii="Times New Roman" w:hAnsi="Times New Roman" w:cs="Times New Roman" w:eastAsiaTheme="minorHAnsi"/>
                 <w:b w:val="0"/>
@@ -1571,13 +1648,15 @@
             <w:insideV w:val="single" w:color="auto" w:sz="4" w:space="0"/>
           </w:tblBorders>
           <w:tblCellMar>
+            <w:top w:w="0" w:type="dxa"/>
             <w:left w:w="108" w:type="dxa"/>
+            <w:bottom w:w="0" w:type="dxa"/>
             <w:right w:w="108" w:type="dxa"/>
           </w:tblCellMar>
         </w:tblPrEx>
         <w:tc>
           <w:tcPr>
-            <w:tcW w:w="685" w:type="dxa"/>
+            <w:tcW w:w="761" w:type="dxa"/>
             <w:vMerge w:val="restart"/>
             <w:tcBorders>
               <w:top w:val="single" w:color="auto" w:sz="8" w:space="0"/>
@@ -1589,6 +1668,7 @@
           </w:tcPr>
           <w:p>
             <w:pPr>
+              <w:widowControl w:val="0"/>
               <w:jc w:val="center"/>
               <w:rPr>
                 <w:rFonts w:hint="default"/>
@@ -1616,7 +1696,7 @@
         </w:tc>
         <w:tc>
           <w:tcPr>
-            <w:tcW w:w="3356" w:type="dxa"/>
+            <w:tcW w:w="3280" w:type="dxa"/>
             <w:vMerge w:val="restart"/>
             <w:tcBorders>
               <w:top w:val="single" w:color="auto" w:sz="8" w:space="0"/>
@@ -1628,6 +1708,7 @@
           </w:tcPr>
           <w:p>
             <w:pPr>
+              <w:widowControl w:val="0"/>
               <w:jc w:val="center"/>
               <w:rPr>
                 <w:rFonts w:hint="default"/>
@@ -1666,7 +1747,9 @@
           </w:tcPr>
           <w:p>
             <w:pPr>
+              <w:widowControl w:val="0"/>
               <w:spacing w:after="0" w:line="240" w:lineRule="auto"/>
+              <w:jc w:val="both"/>
               <w:rPr>
                 <w:rFonts w:hint="default" w:ascii="Times New Roman" w:hAnsi="Times New Roman" w:cs="Times New Roman" w:eastAsiaTheme="minorHAnsi"/>
                 <w:b w:val="0"/>
@@ -1705,13 +1788,15 @@
             <w:insideV w:val="single" w:color="auto" w:sz="4" w:space="0"/>
           </w:tblBorders>
           <w:tblCellMar>
+            <w:top w:w="0" w:type="dxa"/>
             <w:left w:w="108" w:type="dxa"/>
+            <w:bottom w:w="0" w:type="dxa"/>
             <w:right w:w="108" w:type="dxa"/>
           </w:tblCellMar>
         </w:tblPrEx>
         <w:tc>
           <w:tcPr>
-            <w:tcW w:w="685" w:type="dxa"/>
+            <w:tcW w:w="761" w:type="dxa"/>
             <w:vMerge w:val="continue"/>
             <w:tcBorders>
               <w:top w:val="single" w:color="auto" w:sz="8" w:space="0"/>
@@ -1723,6 +1808,7 @@
           </w:tcPr>
           <w:p>
             <w:pPr>
+              <w:widowControl w:val="0"/>
               <w:jc w:val="center"/>
               <w:rPr>
                 <w:rFonts w:hint="default"/>
@@ -1738,7 +1824,7 @@
         </w:tc>
         <w:tc>
           <w:tcPr>
-            <w:tcW w:w="3356" w:type="dxa"/>
+            <w:tcW w:w="3280" w:type="dxa"/>
             <w:vMerge w:val="continue"/>
             <w:tcBorders>
               <w:top w:val="single" w:color="auto" w:sz="8" w:space="0"/>
@@ -1750,6 +1836,7 @@
           </w:tcPr>
           <w:p>
             <w:pPr>
+              <w:widowControl w:val="0"/>
               <w:jc w:val="center"/>
               <w:rPr>
                 <w:rFonts w:hint="default"/>
@@ -1776,7 +1863,9 @@
           </w:tcPr>
           <w:p>
             <w:pPr>
+              <w:widowControl w:val="0"/>
               <w:spacing w:after="0" w:line="240" w:lineRule="auto"/>
+              <w:jc w:val="both"/>
               <w:rPr>
                 <w:rFonts w:hint="default" w:ascii="Times New Roman" w:hAnsi="Times New Roman" w:cs="Times New Roman" w:eastAsiaTheme="minorHAnsi"/>
                 <w:b w:val="0"/>
@@ -1815,13 +1904,15 @@
             <w:insideV w:val="single" w:color="auto" w:sz="4" w:space="0"/>
           </w:tblBorders>
           <w:tblCellMar>
+            <w:top w:w="0" w:type="dxa"/>
             <w:left w:w="108" w:type="dxa"/>
+            <w:bottom w:w="0" w:type="dxa"/>
             <w:right w:w="108" w:type="dxa"/>
           </w:tblCellMar>
         </w:tblPrEx>
         <w:tc>
           <w:tcPr>
-            <w:tcW w:w="685" w:type="dxa"/>
+            <w:tcW w:w="761" w:type="dxa"/>
             <w:vMerge w:val="restart"/>
             <w:tcBorders>
               <w:top w:val="single" w:color="auto" w:sz="8" w:space="0"/>
@@ -1833,6 +1924,7 @@
           </w:tcPr>
           <w:p>
             <w:pPr>
+              <w:widowControl w:val="0"/>
               <w:jc w:val="center"/>
               <w:rPr>
                 <w:rFonts w:hint="default"/>
@@ -1860,7 +1952,7 @@
         </w:tc>
         <w:tc>
           <w:tcPr>
-            <w:tcW w:w="3356" w:type="dxa"/>
+            <w:tcW w:w="3280" w:type="dxa"/>
             <w:vMerge w:val="restart"/>
             <w:tcBorders>
               <w:top w:val="single" w:color="auto" w:sz="8" w:space="0"/>
@@ -1872,6 +1964,7 @@
           </w:tcPr>
           <w:p>
             <w:pPr>
+              <w:widowControl w:val="0"/>
               <w:jc w:val="center"/>
               <w:rPr>
                 <w:rFonts w:hint="default"/>
@@ -1910,7 +2003,9 @@
           </w:tcPr>
           <w:p>
             <w:pPr>
+              <w:widowControl w:val="0"/>
               <w:spacing w:after="0" w:line="240" w:lineRule="auto"/>
+              <w:jc w:val="both"/>
               <w:rPr>
                 <w:rFonts w:hint="default" w:ascii="Times New Roman" w:hAnsi="Times New Roman" w:cs="Times New Roman" w:eastAsiaTheme="minorHAnsi"/>
                 <w:b w:val="0"/>
@@ -1962,13 +2057,15 @@
             <w:insideV w:val="single" w:color="auto" w:sz="4" w:space="0"/>
           </w:tblBorders>
           <w:tblCellMar>
+            <w:top w:w="0" w:type="dxa"/>
             <w:left w:w="108" w:type="dxa"/>
+            <w:bottom w:w="0" w:type="dxa"/>
             <w:right w:w="108" w:type="dxa"/>
           </w:tblCellMar>
         </w:tblPrEx>
         <w:tc>
           <w:tcPr>
-            <w:tcW w:w="685" w:type="dxa"/>
+            <w:tcW w:w="761" w:type="dxa"/>
             <w:vMerge w:val="continue"/>
             <w:tcBorders>
               <w:top w:val="single" w:color="auto" w:sz="8" w:space="0"/>
@@ -1979,6 +2076,8 @@
           </w:tcPr>
           <w:p>
             <w:pPr>
+              <w:widowControl w:val="0"/>
+              <w:jc w:val="both"/>
               <w:rPr>
                 <w:rFonts w:hint="default"/>
                 <w:b w:val="0"/>
@@ -1993,7 +2092,7 @@
         </w:tc>
         <w:tc>
           <w:tcPr>
-            <w:tcW w:w="3356" w:type="dxa"/>
+            <w:tcW w:w="3280" w:type="dxa"/>
             <w:vMerge w:val="continue"/>
             <w:tcBorders>
               <w:top w:val="single" w:color="auto" w:sz="8" w:space="0"/>
@@ -2004,6 +2103,8 @@
           </w:tcPr>
           <w:p>
             <w:pPr>
+              <w:widowControl w:val="0"/>
+              <w:jc w:val="both"/>
               <w:rPr>
                 <w:rFonts w:hint="default"/>
                 <w:b w:val="0"/>
@@ -2029,7 +2130,9 @@
           </w:tcPr>
           <w:p>
             <w:pPr>
+              <w:widowControl w:val="0"/>
               <w:spacing w:after="0" w:line="240" w:lineRule="auto"/>
+              <w:jc w:val="both"/>
               <w:rPr>
                 <w:rFonts w:hint="default" w:ascii="Times New Roman" w:hAnsi="Times New Roman" w:cs="Times New Roman" w:eastAsiaTheme="minorHAnsi"/>
                 <w:b w:val="0"/>
@@ -2081,13 +2184,15 @@
             <w:insideV w:val="single" w:color="auto" w:sz="4" w:space="0"/>
           </w:tblBorders>
           <w:tblCellMar>
+            <w:top w:w="0" w:type="dxa"/>
             <w:left w:w="108" w:type="dxa"/>
+            <w:bottom w:w="0" w:type="dxa"/>
             <w:right w:w="108" w:type="dxa"/>
           </w:tblCellMar>
         </w:tblPrEx>
         <w:tc>
           <w:tcPr>
-            <w:tcW w:w="685" w:type="dxa"/>
+            <w:tcW w:w="761" w:type="dxa"/>
             <w:vMerge w:val="continue"/>
             <w:tcBorders>
               <w:top w:val="single" w:color="auto" w:sz="8" w:space="0"/>
@@ -2098,6 +2203,8 @@
           </w:tcPr>
           <w:p>
             <w:pPr>
+              <w:widowControl w:val="0"/>
+              <w:jc w:val="both"/>
               <w:rPr>
                 <w:rFonts w:hint="default"/>
                 <w:b w:val="0"/>
@@ -2112,7 +2219,7 @@
         </w:tc>
         <w:tc>
           <w:tcPr>
-            <w:tcW w:w="3356" w:type="dxa"/>
+            <w:tcW w:w="3280" w:type="dxa"/>
             <w:vMerge w:val="continue"/>
             <w:tcBorders>
               <w:top w:val="single" w:color="auto" w:sz="8" w:space="0"/>
@@ -2123,6 +2230,8 @@
           </w:tcPr>
           <w:p>
             <w:pPr>
+              <w:widowControl w:val="0"/>
+              <w:jc w:val="both"/>
               <w:rPr>
                 <w:rFonts w:hint="default"/>
                 <w:b w:val="0"/>
@@ -2148,7 +2257,9 @@
           </w:tcPr>
           <w:p>
             <w:pPr>
+              <w:widowControl w:val="0"/>
               <w:spacing w:after="0" w:line="240" w:lineRule="auto"/>
+              <w:jc w:val="both"/>
               <w:rPr>
                 <w:rFonts w:hint="default" w:ascii="Times New Roman" w:hAnsi="Times New Roman" w:cs="Times New Roman" w:eastAsiaTheme="minorHAnsi"/>
                 <w:b w:val="0"/>
@@ -2206,14 +2317,10 @@
       <w:pPr>
         <w:spacing w:line="240" w:lineRule="auto"/>
         <w:rPr>
-          <w:rFonts w:hint="default"/>
-          <w:b/>
-          <w:bCs w:val="0"/>
+          <w:b w:val="0"/>
+          <w:bCs/>
           <w:i w:val="0"/>
           <w:iCs/>
-          <w:sz w:val="40"/>
-          <w:szCs w:val="40"/>
-          <w:lang w:val="en-US"/>
         </w:rPr>
       </w:pPr>
       <w:r>
@@ -2227,8 +2334,1864 @@
           <w:szCs w:val="40"/>
           <w:lang w:val="en-US"/>
         </w:rPr>
-        <w:t>lab02 - search (tt)</w:t>
+        <w:t>(*) lab02 - search (tt)</w:t>
       </w:r>
+    </w:p>
+    <w:tbl>
+      <w:tblPr>
+        <w:tblStyle w:val="111"/>
+        <w:tblW w:w="0" w:type="auto"/>
+        <w:tblInd w:w="0" w:type="dxa"/>
+        <w:tblBorders>
+          <w:top w:val="single" w:color="auto" w:sz="4" w:space="0"/>
+          <w:left w:val="single" w:color="auto" w:sz="4" w:space="0"/>
+          <w:bottom w:val="single" w:color="auto" w:sz="4" w:space="0"/>
+          <w:right w:val="single" w:color="auto" w:sz="4" w:space="0"/>
+          <w:insideH w:val="single" w:color="auto" w:sz="4" w:space="0"/>
+          <w:insideV w:val="single" w:color="auto" w:sz="4" w:space="0"/>
+        </w:tblBorders>
+        <w:tblLayout w:type="fixed"/>
+        <w:tblCellMar>
+          <w:left w:w="108" w:type="dxa"/>
+          <w:right w:w="108" w:type="dxa"/>
+        </w:tblCellMar>
+      </w:tblPr>
+      <w:tblGrid>
+        <w:gridCol w:w="721"/>
+        <w:gridCol w:w="3293"/>
+        <w:gridCol w:w="1840"/>
+        <w:gridCol w:w="2668"/>
+      </w:tblGrid>
+      <w:tr>
+        <w:tblPrEx>
+          <w:tblBorders>
+            <w:top w:val="single" w:color="auto" w:sz="4" w:space="0"/>
+            <w:left w:val="single" w:color="auto" w:sz="4" w:space="0"/>
+            <w:bottom w:val="single" w:color="auto" w:sz="4" w:space="0"/>
+            <w:right w:val="single" w:color="auto" w:sz="4" w:space="0"/>
+            <w:insideH w:val="single" w:color="auto" w:sz="4" w:space="0"/>
+            <w:insideV w:val="single" w:color="auto" w:sz="4" w:space="0"/>
+          </w:tblBorders>
+        </w:tblPrEx>
+        <w:tc>
+          <w:tcPr>
+            <w:tcW w:w="721" w:type="dxa"/>
+            <w:shd w:val="clear"/>
+            <w:vAlign w:val="top"/>
+          </w:tcPr>
+          <w:p>
+            <w:pPr>
+              <w:widowControl w:val="0"/>
+              <w:jc w:val="center"/>
+              <w:rPr>
+                <w:rFonts w:hint="default" w:asciiTheme="minorAscii" w:hAnsiTheme="minorAscii" w:eastAsiaTheme="minorEastAsia" w:cstheme="minorBidi"/>
+                <w:b/>
+                <w:bCs w:val="0"/>
+                <w:i w:val="0"/>
+                <w:iCs/>
+                <w:color w:val="000000" w:themeColor="text1"/>
+                <w:sz w:val="32"/>
+                <w:vertAlign w:val="baseline"/>
+                <w:lang w:val="en-US" w:eastAsia="zh-CN" w:bidi="ar-SA"/>
+                <w14:textFill>
+                  <w14:solidFill>
+                    <w14:schemeClr w14:val="tx1"/>
+                  </w14:solidFill>
+                </w14:textFill>
+              </w:rPr>
+            </w:pPr>
+            <w:r>
+              <w:rPr>
+                <w:rFonts w:hint="default"/>
+                <w:b/>
+                <w:bCs w:val="0"/>
+                <w:i w:val="0"/>
+                <w:iCs/>
+                <w:vertAlign w:val="baseline"/>
+                <w:lang w:val="en-US"/>
+              </w:rPr>
+              <w:t>STT</w:t>
+            </w:r>
+          </w:p>
+        </w:tc>
+        <w:tc>
+          <w:tcPr>
+            <w:tcW w:w="3293" w:type="dxa"/>
+            <w:shd w:val="clear"/>
+            <w:vAlign w:val="top"/>
+          </w:tcPr>
+          <w:p>
+            <w:pPr>
+              <w:widowControl w:val="0"/>
+              <w:jc w:val="center"/>
+              <w:rPr>
+                <w:rFonts w:hint="default" w:asciiTheme="minorAscii" w:hAnsiTheme="minorAscii" w:eastAsiaTheme="minorEastAsia" w:cstheme="minorBidi"/>
+                <w:b/>
+                <w:bCs w:val="0"/>
+                <w:i w:val="0"/>
+                <w:iCs/>
+                <w:color w:val="000000" w:themeColor="text1"/>
+                <w:sz w:val="32"/>
+                <w:vertAlign w:val="baseline"/>
+                <w:lang w:val="en-US" w:eastAsia="zh-CN" w:bidi="ar-SA"/>
+                <w14:textFill>
+                  <w14:solidFill>
+                    <w14:schemeClr w14:val="tx1"/>
+                  </w14:solidFill>
+                </w14:textFill>
+              </w:rPr>
+            </w:pPr>
+            <w:r>
+              <w:rPr>
+                <w:rFonts w:hint="default"/>
+                <w:b/>
+                <w:bCs w:val="0"/>
+                <w:i w:val="0"/>
+                <w:iCs/>
+                <w:vertAlign w:val="baseline"/>
+                <w:lang w:val="en-US"/>
+              </w:rPr>
+              <w:t>Họ Tên</w:t>
+            </w:r>
+          </w:p>
+        </w:tc>
+        <w:tc>
+          <w:tcPr>
+            <w:tcW w:w="4508" w:type="dxa"/>
+            <w:gridSpan w:val="2"/>
+            <w:shd w:val="clear"/>
+            <w:vAlign w:val="top"/>
+          </w:tcPr>
+          <w:p>
+            <w:pPr>
+              <w:widowControl w:val="0"/>
+              <w:jc w:val="center"/>
+              <w:rPr>
+                <w:rFonts w:hint="default" w:asciiTheme="minorAscii" w:hAnsiTheme="minorAscii" w:eastAsiaTheme="minorEastAsia" w:cstheme="minorBidi"/>
+                <w:b/>
+                <w:bCs w:val="0"/>
+                <w:i w:val="0"/>
+                <w:iCs/>
+                <w:color w:val="000000" w:themeColor="text1"/>
+                <w:sz w:val="32"/>
+                <w:vertAlign w:val="baseline"/>
+                <w:lang w:val="en-US" w:eastAsia="zh-CN" w:bidi="ar-SA"/>
+                <w14:textFill>
+                  <w14:solidFill>
+                    <w14:schemeClr w14:val="tx1"/>
+                  </w14:solidFill>
+                </w14:textFill>
+              </w:rPr>
+            </w:pPr>
+            <w:r>
+              <w:rPr>
+                <w:rFonts w:hint="default"/>
+                <w:b/>
+                <w:bCs w:val="0"/>
+                <w:i w:val="0"/>
+                <w:iCs/>
+                <w:vertAlign w:val="baseline"/>
+                <w:lang w:val="en-US"/>
+              </w:rPr>
+              <w:t>Tasks</w:t>
+            </w:r>
+          </w:p>
+        </w:tc>
+      </w:tr>
+      <w:tr>
+        <w:tblPrEx>
+          <w:tblBorders>
+            <w:top w:val="single" w:color="auto" w:sz="4" w:space="0"/>
+            <w:left w:val="single" w:color="auto" w:sz="4" w:space="0"/>
+            <w:bottom w:val="single" w:color="auto" w:sz="4" w:space="0"/>
+            <w:right w:val="single" w:color="auto" w:sz="4" w:space="0"/>
+            <w:insideH w:val="single" w:color="auto" w:sz="4" w:space="0"/>
+            <w:insideV w:val="single" w:color="auto" w:sz="4" w:space="0"/>
+          </w:tblBorders>
+          <w:tblCellMar>
+            <w:left w:w="108" w:type="dxa"/>
+            <w:right w:w="108" w:type="dxa"/>
+          </w:tblCellMar>
+        </w:tblPrEx>
+        <w:trPr>
+          <w:trHeight w:val="958" w:hRule="atLeast"/>
+        </w:trPr>
+        <w:tc>
+          <w:tcPr>
+            <w:tcW w:w="721" w:type="dxa"/>
+            <w:vMerge w:val="restart"/>
+            <w:vAlign w:val="center"/>
+          </w:tcPr>
+          <w:p>
+            <w:pPr>
+              <w:jc w:val="center"/>
+              <w:rPr>
+                <w:rFonts w:hint="default"/>
+                <w:b w:val="0"/>
+                <w:bCs/>
+                <w:i w:val="0"/>
+                <w:iCs/>
+                <w:vertAlign w:val="baseline"/>
+                <w:lang w:val="en-US"/>
+              </w:rPr>
+            </w:pPr>
+            <w:r>
+              <w:rPr>
+                <w:rFonts w:hint="default"/>
+                <w:b w:val="0"/>
+                <w:bCs/>
+                <w:i w:val="0"/>
+                <w:iCs/>
+                <w:vertAlign w:val="baseline"/>
+                <w:lang w:val="en-US"/>
+              </w:rPr>
+              <w:t>1</w:t>
+            </w:r>
+          </w:p>
+        </w:tc>
+        <w:tc>
+          <w:tcPr>
+            <w:tcW w:w="3293" w:type="dxa"/>
+            <w:vMerge w:val="restart"/>
+            <w:vAlign w:val="center"/>
+          </w:tcPr>
+          <w:p>
+            <w:pPr>
+              <w:jc w:val="center"/>
+              <w:rPr>
+                <w:rFonts w:hint="default"/>
+                <w:b w:val="0"/>
+                <w:bCs/>
+                <w:i w:val="0"/>
+                <w:iCs/>
+                <w:vertAlign w:val="baseline"/>
+                <w:lang w:val="en-US"/>
+              </w:rPr>
+            </w:pPr>
+            <w:r>
+              <w:rPr>
+                <w:rFonts w:hint="default"/>
+                <w:b w:val="0"/>
+                <w:bCs/>
+                <w:i w:val="0"/>
+                <w:iCs/>
+                <w:vertAlign w:val="baseline"/>
+                <w:lang w:val="en-US"/>
+              </w:rPr>
+              <w:t>Quách Huỳnh Gia Bảo</w:t>
+            </w:r>
+          </w:p>
+        </w:tc>
+        <w:tc>
+          <w:tcPr>
+            <w:tcW w:w="1840" w:type="dxa"/>
+            <w:vAlign w:val="center"/>
+          </w:tcPr>
+          <w:p>
+            <w:pPr>
+              <w:jc w:val="center"/>
+              <w:rPr>
+                <w:b w:val="0"/>
+                <w:bCs/>
+                <w:i w:val="0"/>
+                <w:iCs/>
+                <w:vertAlign w:val="baseline"/>
+              </w:rPr>
+            </w:pPr>
+            <w:r>
+              <w:rPr>
+                <w:rFonts w:hint="default" w:ascii="Times New Roman" w:hAnsi="Times New Roman" w:cs="Times New Roman" w:eastAsiaTheme="minorHAnsi"/>
+                <w:b/>
+                <w:bCs w:val="0"/>
+                <w:i w:val="0"/>
+                <w:iCs w:val="0"/>
+                <w:sz w:val="24"/>
+                <w:szCs w:val="24"/>
+                <w:lang w:val="en-US" w:eastAsia="en-US"/>
+              </w:rPr>
+              <w:t>Robot_Vacuum</w:t>
+            </w:r>
+          </w:p>
+        </w:tc>
+        <w:tc>
+          <w:tcPr>
+            <w:tcW w:w="2668" w:type="dxa"/>
+            <w:vAlign w:val="center"/>
+          </w:tcPr>
+          <w:p>
+            <w:pPr>
+              <w:jc w:val="left"/>
+              <w:rPr>
+                <w:b w:val="0"/>
+                <w:bCs/>
+                <w:i w:val="0"/>
+                <w:iCs/>
+                <w:vertAlign w:val="baseline"/>
+              </w:rPr>
+            </w:pPr>
+            <w:r>
+              <w:rPr>
+                <w:rFonts w:hint="default" w:ascii="Times New Roman" w:hAnsi="Times New Roman" w:cs="Times New Roman" w:eastAsiaTheme="minorHAnsi"/>
+                <w:b w:val="0"/>
+                <w:bCs/>
+                <w:i w:val="0"/>
+                <w:iCs w:val="0"/>
+                <w:sz w:val="24"/>
+                <w:szCs w:val="24"/>
+                <w:lang w:val="vi-VN" w:eastAsia="en-US"/>
+              </w:rPr>
+              <w:t>Task 1: Implement a simulation environment</w:t>
+            </w:r>
+          </w:p>
+        </w:tc>
+      </w:tr>
+      <w:tr>
+        <w:tblPrEx>
+          <w:tblBorders>
+            <w:top w:val="single" w:color="auto" w:sz="4" w:space="0"/>
+            <w:left w:val="single" w:color="auto" w:sz="4" w:space="0"/>
+            <w:bottom w:val="single" w:color="auto" w:sz="4" w:space="0"/>
+            <w:right w:val="single" w:color="auto" w:sz="4" w:space="0"/>
+            <w:insideH w:val="single" w:color="auto" w:sz="4" w:space="0"/>
+            <w:insideV w:val="single" w:color="auto" w:sz="4" w:space="0"/>
+          </w:tblBorders>
+          <w:tblCellMar>
+            <w:left w:w="108" w:type="dxa"/>
+            <w:right w:w="108" w:type="dxa"/>
+          </w:tblCellMar>
+        </w:tblPrEx>
+        <w:tc>
+          <w:tcPr>
+            <w:tcW w:w="721" w:type="dxa"/>
+            <w:vMerge w:val="continue"/>
+            <w:tcBorders/>
+          </w:tcPr>
+          <w:p>
+            <w:pPr>
+              <w:rPr>
+                <w:b w:val="0"/>
+                <w:bCs/>
+                <w:i w:val="0"/>
+                <w:iCs/>
+                <w:vertAlign w:val="baseline"/>
+              </w:rPr>
+            </w:pPr>
+          </w:p>
+        </w:tc>
+        <w:tc>
+          <w:tcPr>
+            <w:tcW w:w="3293" w:type="dxa"/>
+            <w:vMerge w:val="continue"/>
+            <w:tcBorders/>
+          </w:tcPr>
+          <w:p>
+            <w:pPr>
+              <w:rPr>
+                <w:b w:val="0"/>
+                <w:bCs/>
+                <w:i w:val="0"/>
+                <w:iCs/>
+                <w:vertAlign w:val="baseline"/>
+              </w:rPr>
+            </w:pPr>
+          </w:p>
+        </w:tc>
+        <w:tc>
+          <w:tcPr>
+            <w:tcW w:w="1840" w:type="dxa"/>
+            <w:vMerge w:val="restart"/>
+            <w:vAlign w:val="center"/>
+          </w:tcPr>
+          <w:p>
+            <w:pPr>
+              <w:jc w:val="center"/>
+              <w:rPr>
+                <w:rFonts w:hint="default"/>
+                <w:b w:val="0"/>
+                <w:bCs/>
+                <w:i w:val="0"/>
+                <w:iCs/>
+                <w:vertAlign w:val="baseline"/>
+                <w:lang w:val="en-US"/>
+              </w:rPr>
+            </w:pPr>
+            <w:r>
+              <w:rPr>
+                <w:rFonts w:hint="default" w:ascii="Times New Roman" w:hAnsi="Times New Roman" w:cs="Times New Roman" w:eastAsiaTheme="minorHAnsi"/>
+                <w:b/>
+                <w:bCs w:val="0"/>
+                <w:i w:val="0"/>
+                <w:iCs w:val="0"/>
+                <w:sz w:val="24"/>
+                <w:szCs w:val="24"/>
+                <w:lang w:val="en-US" w:eastAsia="en-US"/>
+              </w:rPr>
+              <w:t>Maze</w:t>
+            </w:r>
+          </w:p>
+        </w:tc>
+        <w:tc>
+          <w:tcPr>
+            <w:tcW w:w="2668" w:type="dxa"/>
+            <w:vAlign w:val="center"/>
+          </w:tcPr>
+          <w:p>
+            <w:pPr>
+              <w:jc w:val="left"/>
+              <w:rPr>
+                <w:b w:val="0"/>
+                <w:bCs/>
+                <w:i w:val="0"/>
+                <w:iCs/>
+                <w:vertAlign w:val="baseline"/>
+              </w:rPr>
+            </w:pPr>
+            <w:r>
+              <w:rPr>
+                <w:rFonts w:hint="default" w:ascii="Times New Roman" w:hAnsi="Times New Roman" w:cs="Times New Roman" w:eastAsiaTheme="minorHAnsi"/>
+                <w:b w:val="0"/>
+                <w:bCs/>
+                <w:i w:val="0"/>
+                <w:iCs w:val="0"/>
+                <w:sz w:val="24"/>
+                <w:szCs w:val="24"/>
+                <w:lang w:val="vi-VN" w:eastAsia="en-US"/>
+              </w:rPr>
+              <w:t>Task1: Defining the search problem and determining the problem size</w:t>
+            </w:r>
+          </w:p>
+        </w:tc>
+      </w:tr>
+      <w:tr>
+        <w:tblPrEx>
+          <w:tblBorders>
+            <w:top w:val="single" w:color="auto" w:sz="4" w:space="0"/>
+            <w:left w:val="single" w:color="auto" w:sz="4" w:space="0"/>
+            <w:bottom w:val="single" w:color="auto" w:sz="4" w:space="0"/>
+            <w:right w:val="single" w:color="auto" w:sz="4" w:space="0"/>
+            <w:insideH w:val="single" w:color="auto" w:sz="4" w:space="0"/>
+            <w:insideV w:val="single" w:color="auto" w:sz="4" w:space="0"/>
+          </w:tblBorders>
+          <w:tblCellMar>
+            <w:left w:w="108" w:type="dxa"/>
+            <w:right w:w="108" w:type="dxa"/>
+          </w:tblCellMar>
+        </w:tblPrEx>
+        <w:tc>
+          <w:tcPr>
+            <w:tcW w:w="721" w:type="dxa"/>
+            <w:vMerge w:val="continue"/>
+            <w:tcBorders/>
+          </w:tcPr>
+          <w:p>
+            <w:pPr>
+              <w:rPr>
+                <w:b w:val="0"/>
+                <w:bCs/>
+                <w:i w:val="0"/>
+                <w:iCs/>
+                <w:vertAlign w:val="baseline"/>
+              </w:rPr>
+            </w:pPr>
+          </w:p>
+        </w:tc>
+        <w:tc>
+          <w:tcPr>
+            <w:tcW w:w="3293" w:type="dxa"/>
+            <w:vMerge w:val="continue"/>
+            <w:tcBorders/>
+          </w:tcPr>
+          <w:p>
+            <w:pPr>
+              <w:rPr>
+                <w:b w:val="0"/>
+                <w:bCs/>
+                <w:i w:val="0"/>
+                <w:iCs/>
+                <w:vertAlign w:val="baseline"/>
+              </w:rPr>
+            </w:pPr>
+          </w:p>
+        </w:tc>
+        <w:tc>
+          <w:tcPr>
+            <w:tcW w:w="1840" w:type="dxa"/>
+            <w:vMerge w:val="continue"/>
+            <w:tcBorders/>
+          </w:tcPr>
+          <w:p>
+            <w:pPr>
+              <w:rPr>
+                <w:b w:val="0"/>
+                <w:bCs/>
+                <w:i w:val="0"/>
+                <w:iCs/>
+                <w:vertAlign w:val="baseline"/>
+              </w:rPr>
+            </w:pPr>
+          </w:p>
+        </w:tc>
+        <w:tc>
+          <w:tcPr>
+            <w:tcW w:w="2668" w:type="dxa"/>
+            <w:vAlign w:val="center"/>
+          </w:tcPr>
+          <w:p>
+            <w:pPr>
+              <w:jc w:val="left"/>
+              <w:rPr>
+                <w:rFonts w:hint="default" w:ascii="Times New Roman" w:hAnsi="Times New Roman" w:cs="Times New Roman" w:eastAsiaTheme="minorHAnsi"/>
+                <w:b w:val="0"/>
+                <w:bCs/>
+                <w:i w:val="0"/>
+                <w:iCs w:val="0"/>
+                <w:sz w:val="24"/>
+                <w:szCs w:val="24"/>
+                <w:lang w:val="vi-VN" w:eastAsia="en-US"/>
+              </w:rPr>
+            </w:pPr>
+            <w:r>
+              <w:rPr>
+                <w:rFonts w:hint="default" w:ascii="Times New Roman" w:hAnsi="Times New Roman" w:cs="Times New Roman" w:eastAsiaTheme="minorHAnsi"/>
+                <w:b w:val="0"/>
+                <w:bCs/>
+                <w:i w:val="0"/>
+                <w:iCs w:val="0"/>
+                <w:sz w:val="24"/>
+                <w:szCs w:val="24"/>
+                <w:lang w:val="vi-VN" w:eastAsia="en-US"/>
+              </w:rPr>
+              <w:t>Weighted A* search</w:t>
+            </w:r>
+          </w:p>
+        </w:tc>
+      </w:tr>
+      <w:tr>
+        <w:tblPrEx>
+          <w:tblBorders>
+            <w:top w:val="single" w:color="auto" w:sz="4" w:space="0"/>
+            <w:left w:val="single" w:color="auto" w:sz="4" w:space="0"/>
+            <w:bottom w:val="single" w:color="auto" w:sz="4" w:space="0"/>
+            <w:right w:val="single" w:color="auto" w:sz="4" w:space="0"/>
+            <w:insideH w:val="single" w:color="auto" w:sz="4" w:space="0"/>
+            <w:insideV w:val="single" w:color="auto" w:sz="4" w:space="0"/>
+          </w:tblBorders>
+          <w:tblCellMar>
+            <w:left w:w="108" w:type="dxa"/>
+            <w:right w:w="108" w:type="dxa"/>
+          </w:tblCellMar>
+        </w:tblPrEx>
+        <w:tc>
+          <w:tcPr>
+            <w:tcW w:w="721" w:type="dxa"/>
+            <w:vMerge w:val="continue"/>
+            <w:tcBorders/>
+          </w:tcPr>
+          <w:p>
+            <w:pPr>
+              <w:rPr>
+                <w:b w:val="0"/>
+                <w:bCs/>
+                <w:i w:val="0"/>
+                <w:iCs/>
+                <w:vertAlign w:val="baseline"/>
+              </w:rPr>
+            </w:pPr>
+          </w:p>
+        </w:tc>
+        <w:tc>
+          <w:tcPr>
+            <w:tcW w:w="3293" w:type="dxa"/>
+            <w:vMerge w:val="continue"/>
+            <w:tcBorders/>
+          </w:tcPr>
+          <w:p>
+            <w:pPr>
+              <w:rPr>
+                <w:b w:val="0"/>
+                <w:bCs/>
+                <w:i w:val="0"/>
+                <w:iCs/>
+                <w:vertAlign w:val="baseline"/>
+              </w:rPr>
+            </w:pPr>
+          </w:p>
+        </w:tc>
+        <w:tc>
+          <w:tcPr>
+            <w:tcW w:w="1840" w:type="dxa"/>
+            <w:vMerge w:val="continue"/>
+            <w:tcBorders/>
+          </w:tcPr>
+          <w:p>
+            <w:pPr>
+              <w:rPr>
+                <w:b w:val="0"/>
+                <w:bCs/>
+                <w:i w:val="0"/>
+                <w:iCs/>
+                <w:vertAlign w:val="baseline"/>
+              </w:rPr>
+            </w:pPr>
+          </w:p>
+        </w:tc>
+        <w:tc>
+          <w:tcPr>
+            <w:tcW w:w="2668" w:type="dxa"/>
+            <w:vAlign w:val="center"/>
+          </w:tcPr>
+          <w:p>
+            <w:pPr>
+              <w:jc w:val="left"/>
+              <w:rPr>
+                <w:rFonts w:hint="default" w:ascii="Times New Roman" w:hAnsi="Times New Roman" w:cs="Times New Roman" w:eastAsiaTheme="minorHAnsi"/>
+                <w:b w:val="0"/>
+                <w:bCs/>
+                <w:i w:val="0"/>
+                <w:iCs w:val="0"/>
+                <w:sz w:val="24"/>
+                <w:szCs w:val="24"/>
+                <w:lang w:val="vi-VN" w:eastAsia="en-US"/>
+              </w:rPr>
+            </w:pPr>
+            <w:r>
+              <w:rPr>
+                <w:rFonts w:hint="default" w:ascii="Times New Roman" w:hAnsi="Times New Roman" w:cs="Times New Roman" w:eastAsiaTheme="minorHAnsi"/>
+                <w:b w:val="0"/>
+                <w:bCs/>
+                <w:i w:val="0"/>
+                <w:iCs w:val="0"/>
+                <w:sz w:val="24"/>
+                <w:szCs w:val="24"/>
+                <w:lang w:val="vi-VN" w:eastAsia="en-US"/>
+              </w:rPr>
+              <w:t>Unknown Maze</w:t>
+            </w:r>
+          </w:p>
+        </w:tc>
+      </w:tr>
+      <w:tr>
+        <w:tblPrEx>
+          <w:tblBorders>
+            <w:top w:val="single" w:color="auto" w:sz="4" w:space="0"/>
+            <w:left w:val="single" w:color="auto" w:sz="4" w:space="0"/>
+            <w:bottom w:val="single" w:color="auto" w:sz="4" w:space="0"/>
+            <w:right w:val="single" w:color="auto" w:sz="4" w:space="0"/>
+            <w:insideH w:val="single" w:color="auto" w:sz="4" w:space="0"/>
+            <w:insideV w:val="single" w:color="auto" w:sz="4" w:space="0"/>
+          </w:tblBorders>
+          <w:tblCellMar>
+            <w:left w:w="108" w:type="dxa"/>
+            <w:right w:w="108" w:type="dxa"/>
+          </w:tblCellMar>
+        </w:tblPrEx>
+        <w:tc>
+          <w:tcPr>
+            <w:tcW w:w="721" w:type="dxa"/>
+            <w:vMerge w:val="restart"/>
+            <w:vAlign w:val="center"/>
+          </w:tcPr>
+          <w:p>
+            <w:pPr>
+              <w:jc w:val="center"/>
+              <w:rPr>
+                <w:rFonts w:hint="default"/>
+                <w:b w:val="0"/>
+                <w:bCs/>
+                <w:i w:val="0"/>
+                <w:iCs/>
+                <w:vertAlign w:val="baseline"/>
+                <w:lang w:val="en-US"/>
+              </w:rPr>
+            </w:pPr>
+            <w:r>
+              <w:rPr>
+                <w:rFonts w:hint="default"/>
+                <w:b w:val="0"/>
+                <w:bCs/>
+                <w:i w:val="0"/>
+                <w:iCs/>
+                <w:vertAlign w:val="baseline"/>
+                <w:lang w:val="en-US"/>
+              </w:rPr>
+              <w:t>2</w:t>
+            </w:r>
+          </w:p>
+        </w:tc>
+        <w:tc>
+          <w:tcPr>
+            <w:tcW w:w="3293" w:type="dxa"/>
+            <w:vMerge w:val="restart"/>
+            <w:vAlign w:val="center"/>
+          </w:tcPr>
+          <w:p>
+            <w:pPr>
+              <w:jc w:val="center"/>
+              <w:rPr>
+                <w:rFonts w:hint="default"/>
+                <w:b w:val="0"/>
+                <w:bCs/>
+                <w:i w:val="0"/>
+                <w:iCs/>
+                <w:vertAlign w:val="baseline"/>
+                <w:lang w:val="en-US"/>
+              </w:rPr>
+            </w:pPr>
+            <w:r>
+              <w:rPr>
+                <w:rFonts w:hint="default"/>
+                <w:b w:val="0"/>
+                <w:bCs/>
+                <w:i w:val="0"/>
+                <w:iCs/>
+                <w:vertAlign w:val="baseline"/>
+                <w:lang w:val="en-US"/>
+              </w:rPr>
+              <w:t>Văn Cẩm Hào</w:t>
+            </w:r>
+          </w:p>
+        </w:tc>
+        <w:tc>
+          <w:tcPr>
+            <w:tcW w:w="1840" w:type="dxa"/>
+            <w:vMerge w:val="restart"/>
+            <w:vAlign w:val="center"/>
+          </w:tcPr>
+          <w:p>
+            <w:pPr>
+              <w:jc w:val="center"/>
+              <w:rPr>
+                <w:b w:val="0"/>
+                <w:bCs/>
+                <w:i w:val="0"/>
+                <w:iCs/>
+                <w:vertAlign w:val="baseline"/>
+              </w:rPr>
+            </w:pPr>
+            <w:r>
+              <w:rPr>
+                <w:rFonts w:hint="default" w:ascii="Times New Roman" w:hAnsi="Times New Roman" w:cs="Times New Roman" w:eastAsiaTheme="minorHAnsi"/>
+                <w:b/>
+                <w:bCs w:val="0"/>
+                <w:i w:val="0"/>
+                <w:iCs w:val="0"/>
+                <w:sz w:val="24"/>
+                <w:szCs w:val="24"/>
+                <w:lang w:val="en-US" w:eastAsia="en-US"/>
+              </w:rPr>
+              <w:t>Robot_Vacuum</w:t>
+            </w:r>
+          </w:p>
+        </w:tc>
+        <w:tc>
+          <w:tcPr>
+            <w:tcW w:w="2668" w:type="dxa"/>
+          </w:tcPr>
+          <w:p>
+            <w:pPr>
+              <w:jc w:val="left"/>
+              <w:rPr>
+                <w:rFonts w:hint="default" w:ascii="Times New Roman" w:hAnsi="Times New Roman" w:cs="Times New Roman" w:eastAsiaTheme="minorHAnsi"/>
+                <w:b w:val="0"/>
+                <w:bCs/>
+                <w:i w:val="0"/>
+                <w:iCs w:val="0"/>
+                <w:sz w:val="24"/>
+                <w:szCs w:val="24"/>
+                <w:lang w:val="vi-VN" w:eastAsia="en-US"/>
+              </w:rPr>
+            </w:pPr>
+            <w:r>
+              <w:rPr>
+                <w:rFonts w:hint="default" w:ascii="Times New Roman" w:hAnsi="Times New Roman" w:cs="Times New Roman" w:eastAsiaTheme="minorHAnsi"/>
+                <w:b w:val="0"/>
+                <w:bCs/>
+                <w:i w:val="0"/>
+                <w:iCs w:val="0"/>
+                <w:sz w:val="24"/>
+                <w:szCs w:val="24"/>
+                <w:lang w:val="vi-VN" w:eastAsia="en-US"/>
+              </w:rPr>
+              <w:t>Task 2: Implement a simple reflex agent</w:t>
+            </w:r>
+          </w:p>
+        </w:tc>
+      </w:tr>
+      <w:tr>
+        <w:tblPrEx>
+          <w:tblBorders>
+            <w:top w:val="single" w:color="auto" w:sz="4" w:space="0"/>
+            <w:left w:val="single" w:color="auto" w:sz="4" w:space="0"/>
+            <w:bottom w:val="single" w:color="auto" w:sz="4" w:space="0"/>
+            <w:right w:val="single" w:color="auto" w:sz="4" w:space="0"/>
+            <w:insideH w:val="single" w:color="auto" w:sz="4" w:space="0"/>
+            <w:insideV w:val="single" w:color="auto" w:sz="4" w:space="0"/>
+          </w:tblBorders>
+          <w:tblCellMar>
+            <w:left w:w="108" w:type="dxa"/>
+            <w:right w:w="108" w:type="dxa"/>
+          </w:tblCellMar>
+        </w:tblPrEx>
+        <w:tc>
+          <w:tcPr>
+            <w:tcW w:w="721" w:type="dxa"/>
+            <w:vMerge w:val="continue"/>
+            <w:tcBorders/>
+            <w:vAlign w:val="center"/>
+          </w:tcPr>
+          <w:p>
+            <w:pPr>
+              <w:jc w:val="center"/>
+              <w:rPr>
+                <w:b w:val="0"/>
+                <w:bCs/>
+                <w:i w:val="0"/>
+                <w:iCs/>
+                <w:vertAlign w:val="baseline"/>
+              </w:rPr>
+            </w:pPr>
+          </w:p>
+        </w:tc>
+        <w:tc>
+          <w:tcPr>
+            <w:tcW w:w="3293" w:type="dxa"/>
+            <w:vMerge w:val="continue"/>
+            <w:tcBorders/>
+            <w:vAlign w:val="center"/>
+          </w:tcPr>
+          <w:p>
+            <w:pPr>
+              <w:jc w:val="center"/>
+              <w:rPr>
+                <w:b w:val="0"/>
+                <w:bCs/>
+                <w:i w:val="0"/>
+                <w:iCs/>
+                <w:vertAlign w:val="baseline"/>
+              </w:rPr>
+            </w:pPr>
+          </w:p>
+        </w:tc>
+        <w:tc>
+          <w:tcPr>
+            <w:tcW w:w="1840" w:type="dxa"/>
+            <w:vMerge w:val="continue"/>
+            <w:tcBorders/>
+            <w:vAlign w:val="center"/>
+          </w:tcPr>
+          <w:p>
+            <w:pPr>
+              <w:jc w:val="center"/>
+              <w:rPr>
+                <w:b w:val="0"/>
+                <w:bCs/>
+                <w:i w:val="0"/>
+                <w:iCs/>
+                <w:vertAlign w:val="baseline"/>
+              </w:rPr>
+            </w:pPr>
+          </w:p>
+        </w:tc>
+        <w:tc>
+          <w:tcPr>
+            <w:tcW w:w="2668" w:type="dxa"/>
+          </w:tcPr>
+          <w:p>
+            <w:pPr>
+              <w:jc w:val="left"/>
+              <w:rPr>
+                <w:rFonts w:hint="default" w:ascii="Times New Roman" w:hAnsi="Times New Roman" w:cs="Times New Roman" w:eastAsiaTheme="minorHAnsi"/>
+                <w:b w:val="0"/>
+                <w:bCs/>
+                <w:i w:val="0"/>
+                <w:iCs w:val="0"/>
+                <w:sz w:val="24"/>
+                <w:szCs w:val="24"/>
+                <w:lang w:val="vi-VN" w:eastAsia="en-US"/>
+              </w:rPr>
+            </w:pPr>
+            <w:r>
+              <w:rPr>
+                <w:rFonts w:hint="default" w:ascii="Times New Roman" w:hAnsi="Times New Roman" w:cs="Times New Roman" w:eastAsiaTheme="minorHAnsi"/>
+                <w:b w:val="0"/>
+                <w:bCs/>
+                <w:i w:val="0"/>
+                <w:iCs w:val="0"/>
+                <w:sz w:val="24"/>
+                <w:szCs w:val="24"/>
+                <w:lang w:val="vi-VN" w:eastAsia="en-US"/>
+              </w:rPr>
+              <w:t>Task 3: Implement a model-based reflex agent</w:t>
+            </w:r>
+          </w:p>
+        </w:tc>
+      </w:tr>
+      <w:tr>
+        <w:tblPrEx>
+          <w:tblBorders>
+            <w:top w:val="single" w:color="auto" w:sz="4" w:space="0"/>
+            <w:left w:val="single" w:color="auto" w:sz="4" w:space="0"/>
+            <w:bottom w:val="single" w:color="auto" w:sz="4" w:space="0"/>
+            <w:right w:val="single" w:color="auto" w:sz="4" w:space="0"/>
+            <w:insideH w:val="single" w:color="auto" w:sz="4" w:space="0"/>
+            <w:insideV w:val="single" w:color="auto" w:sz="4" w:space="0"/>
+          </w:tblBorders>
+          <w:tblCellMar>
+            <w:left w:w="108" w:type="dxa"/>
+            <w:right w:w="108" w:type="dxa"/>
+          </w:tblCellMar>
+        </w:tblPrEx>
+        <w:tc>
+          <w:tcPr>
+            <w:tcW w:w="721" w:type="dxa"/>
+            <w:vMerge w:val="continue"/>
+            <w:tcBorders/>
+            <w:vAlign w:val="center"/>
+          </w:tcPr>
+          <w:p>
+            <w:pPr>
+              <w:jc w:val="center"/>
+              <w:rPr>
+                <w:b w:val="0"/>
+                <w:bCs/>
+                <w:i w:val="0"/>
+                <w:iCs/>
+                <w:vertAlign w:val="baseline"/>
+              </w:rPr>
+            </w:pPr>
+          </w:p>
+        </w:tc>
+        <w:tc>
+          <w:tcPr>
+            <w:tcW w:w="3293" w:type="dxa"/>
+            <w:vMerge w:val="continue"/>
+            <w:tcBorders/>
+            <w:vAlign w:val="center"/>
+          </w:tcPr>
+          <w:p>
+            <w:pPr>
+              <w:jc w:val="center"/>
+              <w:rPr>
+                <w:b w:val="0"/>
+                <w:bCs/>
+                <w:i w:val="0"/>
+                <w:iCs/>
+                <w:vertAlign w:val="baseline"/>
+              </w:rPr>
+            </w:pPr>
+          </w:p>
+        </w:tc>
+        <w:tc>
+          <w:tcPr>
+            <w:tcW w:w="1840" w:type="dxa"/>
+            <w:vMerge w:val="restart"/>
+            <w:vAlign w:val="center"/>
+          </w:tcPr>
+          <w:p>
+            <w:pPr>
+              <w:jc w:val="center"/>
+              <w:rPr>
+                <w:b w:val="0"/>
+                <w:bCs/>
+                <w:i w:val="0"/>
+                <w:iCs/>
+                <w:vertAlign w:val="baseline"/>
+              </w:rPr>
+            </w:pPr>
+            <w:r>
+              <w:rPr>
+                <w:rFonts w:hint="default" w:ascii="Times New Roman" w:hAnsi="Times New Roman" w:cs="Times New Roman" w:eastAsiaTheme="minorHAnsi"/>
+                <w:b/>
+                <w:bCs w:val="0"/>
+                <w:i w:val="0"/>
+                <w:iCs w:val="0"/>
+                <w:sz w:val="24"/>
+                <w:szCs w:val="24"/>
+                <w:lang w:val="en-US" w:eastAsia="en-US"/>
+              </w:rPr>
+              <w:t>Maze</w:t>
+            </w:r>
+          </w:p>
+        </w:tc>
+        <w:tc>
+          <w:tcPr>
+            <w:tcW w:w="2668" w:type="dxa"/>
+          </w:tcPr>
+          <w:p>
+            <w:pPr>
+              <w:jc w:val="left"/>
+              <w:rPr>
+                <w:rFonts w:hint="default" w:ascii="Times New Roman" w:hAnsi="Times New Roman" w:cs="Times New Roman" w:eastAsiaTheme="minorHAnsi"/>
+                <w:b w:val="0"/>
+                <w:bCs/>
+                <w:i w:val="0"/>
+                <w:iCs w:val="0"/>
+                <w:sz w:val="24"/>
+                <w:szCs w:val="24"/>
+                <w:lang w:val="vi-VN" w:eastAsia="en-US"/>
+              </w:rPr>
+            </w:pPr>
+            <w:r>
+              <w:rPr>
+                <w:rFonts w:hint="default" w:ascii="Times New Roman" w:hAnsi="Times New Roman" w:cs="Times New Roman" w:eastAsiaTheme="minorHAnsi"/>
+                <w:b w:val="0"/>
+                <w:bCs/>
+                <w:i w:val="0"/>
+                <w:iCs w:val="0"/>
+                <w:sz w:val="24"/>
+                <w:szCs w:val="24"/>
+                <w:lang w:val="vi-VN" w:eastAsia="en-US"/>
+              </w:rPr>
+              <w:t>Task 2: Uninformed search: Breadth-first and depth-first</w:t>
+            </w:r>
+          </w:p>
+        </w:tc>
+      </w:tr>
+      <w:tr>
+        <w:tblPrEx>
+          <w:tblBorders>
+            <w:top w:val="single" w:color="auto" w:sz="4" w:space="0"/>
+            <w:left w:val="single" w:color="auto" w:sz="4" w:space="0"/>
+            <w:bottom w:val="single" w:color="auto" w:sz="4" w:space="0"/>
+            <w:right w:val="single" w:color="auto" w:sz="4" w:space="0"/>
+            <w:insideH w:val="single" w:color="auto" w:sz="4" w:space="0"/>
+            <w:insideV w:val="single" w:color="auto" w:sz="4" w:space="0"/>
+          </w:tblBorders>
+          <w:tblCellMar>
+            <w:left w:w="108" w:type="dxa"/>
+            <w:right w:w="108" w:type="dxa"/>
+          </w:tblCellMar>
+        </w:tblPrEx>
+        <w:tc>
+          <w:tcPr>
+            <w:tcW w:w="721" w:type="dxa"/>
+            <w:vMerge w:val="continue"/>
+            <w:tcBorders/>
+          </w:tcPr>
+          <w:p>
+            <w:pPr>
+              <w:rPr>
+                <w:b w:val="0"/>
+                <w:bCs/>
+                <w:i w:val="0"/>
+                <w:iCs/>
+                <w:vertAlign w:val="baseline"/>
+              </w:rPr>
+            </w:pPr>
+          </w:p>
+        </w:tc>
+        <w:tc>
+          <w:tcPr>
+            <w:tcW w:w="3293" w:type="dxa"/>
+            <w:vMerge w:val="continue"/>
+            <w:tcBorders/>
+          </w:tcPr>
+          <w:p>
+            <w:pPr>
+              <w:rPr>
+                <w:b w:val="0"/>
+                <w:bCs/>
+                <w:i w:val="0"/>
+                <w:iCs/>
+                <w:vertAlign w:val="baseline"/>
+              </w:rPr>
+            </w:pPr>
+          </w:p>
+        </w:tc>
+        <w:tc>
+          <w:tcPr>
+            <w:tcW w:w="1840" w:type="dxa"/>
+            <w:vMerge w:val="continue"/>
+            <w:tcBorders/>
+          </w:tcPr>
+          <w:p>
+            <w:pPr>
+              <w:rPr>
+                <w:b w:val="0"/>
+                <w:bCs/>
+                <w:i w:val="0"/>
+                <w:iCs/>
+                <w:vertAlign w:val="baseline"/>
+              </w:rPr>
+            </w:pPr>
+          </w:p>
+        </w:tc>
+        <w:tc>
+          <w:tcPr>
+            <w:tcW w:w="2668" w:type="dxa"/>
+          </w:tcPr>
+          <w:p>
+            <w:pPr>
+              <w:jc w:val="left"/>
+              <w:rPr>
+                <w:rFonts w:hint="default" w:ascii="Times New Roman" w:hAnsi="Times New Roman" w:cs="Times New Roman" w:eastAsiaTheme="minorHAnsi"/>
+                <w:b w:val="0"/>
+                <w:bCs/>
+                <w:i w:val="0"/>
+                <w:iCs w:val="0"/>
+                <w:sz w:val="24"/>
+                <w:szCs w:val="24"/>
+                <w:lang w:val="vi-VN" w:eastAsia="en-US"/>
+              </w:rPr>
+            </w:pPr>
+            <w:r>
+              <w:rPr>
+                <w:rFonts w:hint="default" w:ascii="Times New Roman" w:hAnsi="Times New Roman" w:cs="Times New Roman" w:eastAsiaTheme="minorHAnsi"/>
+                <w:b w:val="0"/>
+                <w:bCs/>
+                <w:i w:val="0"/>
+                <w:iCs w:val="0"/>
+                <w:sz w:val="24"/>
+                <w:szCs w:val="24"/>
+                <w:lang w:val="vi-VN" w:eastAsia="en-US"/>
+              </w:rPr>
+              <w:t>Multiple Goals</w:t>
+            </w:r>
+          </w:p>
+        </w:tc>
+      </w:tr>
+      <w:tr>
+        <w:tblPrEx>
+          <w:tblBorders>
+            <w:top w:val="single" w:color="auto" w:sz="4" w:space="0"/>
+            <w:left w:val="single" w:color="auto" w:sz="4" w:space="0"/>
+            <w:bottom w:val="single" w:color="auto" w:sz="4" w:space="0"/>
+            <w:right w:val="single" w:color="auto" w:sz="4" w:space="0"/>
+            <w:insideH w:val="single" w:color="auto" w:sz="4" w:space="0"/>
+            <w:insideV w:val="single" w:color="auto" w:sz="4" w:space="0"/>
+          </w:tblBorders>
+          <w:tblCellMar>
+            <w:left w:w="108" w:type="dxa"/>
+            <w:right w:w="108" w:type="dxa"/>
+          </w:tblCellMar>
+        </w:tblPrEx>
+        <w:trPr>
+          <w:trHeight w:val="531" w:hRule="atLeast"/>
+        </w:trPr>
+        <w:tc>
+          <w:tcPr>
+            <w:tcW w:w="721" w:type="dxa"/>
+            <w:vMerge w:val="restart"/>
+            <w:vAlign w:val="center"/>
+          </w:tcPr>
+          <w:p>
+            <w:pPr>
+              <w:jc w:val="center"/>
+              <w:rPr>
+                <w:rFonts w:hint="default"/>
+                <w:b w:val="0"/>
+                <w:bCs/>
+                <w:i w:val="0"/>
+                <w:iCs/>
+                <w:vertAlign w:val="baseline"/>
+                <w:lang w:val="en-US"/>
+              </w:rPr>
+            </w:pPr>
+            <w:r>
+              <w:rPr>
+                <w:rFonts w:hint="default"/>
+                <w:b w:val="0"/>
+                <w:bCs/>
+                <w:i w:val="0"/>
+                <w:iCs/>
+                <w:vertAlign w:val="baseline"/>
+                <w:lang w:val="en-US"/>
+              </w:rPr>
+              <w:t>3</w:t>
+            </w:r>
+          </w:p>
+        </w:tc>
+        <w:tc>
+          <w:tcPr>
+            <w:tcW w:w="3293" w:type="dxa"/>
+            <w:vMerge w:val="restart"/>
+            <w:vAlign w:val="center"/>
+          </w:tcPr>
+          <w:p>
+            <w:pPr>
+              <w:jc w:val="center"/>
+              <w:rPr>
+                <w:b w:val="0"/>
+                <w:bCs/>
+                <w:i w:val="0"/>
+                <w:iCs/>
+                <w:vertAlign w:val="baseline"/>
+              </w:rPr>
+            </w:pPr>
+            <w:r>
+              <w:rPr>
+                <w:rFonts w:hint="default"/>
+                <w:b w:val="0"/>
+                <w:bCs/>
+                <w:i w:val="0"/>
+                <w:iCs/>
+                <w:vertAlign w:val="baseline"/>
+                <w:lang w:val="en-US"/>
+              </w:rPr>
+              <w:t>Nguyễn Hồng Thiên Bảo</w:t>
+            </w:r>
+          </w:p>
+        </w:tc>
+        <w:tc>
+          <w:tcPr>
+            <w:tcW w:w="1840" w:type="dxa"/>
+            <w:vAlign w:val="center"/>
+          </w:tcPr>
+          <w:p>
+            <w:pPr>
+              <w:jc w:val="center"/>
+              <w:rPr>
+                <w:rFonts w:hint="default" w:ascii="Times New Roman" w:hAnsi="Times New Roman" w:cs="Times New Roman" w:eastAsiaTheme="minorHAnsi"/>
+                <w:b/>
+                <w:bCs w:val="0"/>
+                <w:i w:val="0"/>
+                <w:iCs w:val="0"/>
+                <w:sz w:val="24"/>
+                <w:szCs w:val="24"/>
+                <w:lang w:val="en-US" w:eastAsia="en-US"/>
+              </w:rPr>
+            </w:pPr>
+            <w:r>
+              <w:rPr>
+                <w:rFonts w:hint="default" w:ascii="Times New Roman" w:hAnsi="Times New Roman" w:cs="Times New Roman" w:eastAsiaTheme="minorHAnsi"/>
+                <w:b/>
+                <w:bCs w:val="0"/>
+                <w:i w:val="0"/>
+                <w:iCs w:val="0"/>
+                <w:sz w:val="24"/>
+                <w:szCs w:val="24"/>
+                <w:lang w:val="en-US" w:eastAsia="en-US"/>
+              </w:rPr>
+              <w:t>Robot_Vacuum</w:t>
+            </w:r>
+          </w:p>
+        </w:tc>
+        <w:tc>
+          <w:tcPr>
+            <w:tcW w:w="2668" w:type="dxa"/>
+            <w:vAlign w:val="center"/>
+          </w:tcPr>
+          <w:p>
+            <w:pPr>
+              <w:jc w:val="left"/>
+              <w:rPr>
+                <w:b w:val="0"/>
+                <w:bCs/>
+                <w:i w:val="0"/>
+                <w:iCs/>
+                <w:vertAlign w:val="baseline"/>
+              </w:rPr>
+            </w:pPr>
+            <w:r>
+              <w:rPr>
+                <w:rFonts w:hint="default" w:ascii="Times New Roman" w:hAnsi="Times New Roman" w:cs="Times New Roman" w:eastAsiaTheme="minorHAnsi"/>
+                <w:b w:val="0"/>
+                <w:bCs/>
+                <w:i w:val="0"/>
+                <w:iCs w:val="0"/>
+                <w:sz w:val="24"/>
+                <w:szCs w:val="24"/>
+                <w:lang w:val="vi-VN" w:eastAsia="en-US"/>
+              </w:rPr>
+              <w:t>Task 4: Simulation study</w:t>
+            </w:r>
+          </w:p>
+        </w:tc>
+      </w:tr>
+      <w:tr>
+        <w:tblPrEx>
+          <w:tblBorders>
+            <w:top w:val="single" w:color="auto" w:sz="4" w:space="0"/>
+            <w:left w:val="single" w:color="auto" w:sz="4" w:space="0"/>
+            <w:bottom w:val="single" w:color="auto" w:sz="4" w:space="0"/>
+            <w:right w:val="single" w:color="auto" w:sz="4" w:space="0"/>
+            <w:insideH w:val="single" w:color="auto" w:sz="4" w:space="0"/>
+            <w:insideV w:val="single" w:color="auto" w:sz="4" w:space="0"/>
+          </w:tblBorders>
+          <w:tblCellMar>
+            <w:left w:w="108" w:type="dxa"/>
+            <w:right w:w="108" w:type="dxa"/>
+          </w:tblCellMar>
+        </w:tblPrEx>
+        <w:tc>
+          <w:tcPr>
+            <w:tcW w:w="721" w:type="dxa"/>
+            <w:vMerge w:val="continue"/>
+            <w:tcBorders/>
+            <w:vAlign w:val="center"/>
+          </w:tcPr>
+          <w:p>
+            <w:pPr>
+              <w:jc w:val="center"/>
+              <w:rPr>
+                <w:b w:val="0"/>
+                <w:bCs/>
+                <w:i w:val="0"/>
+                <w:iCs/>
+                <w:vertAlign w:val="baseline"/>
+              </w:rPr>
+            </w:pPr>
+          </w:p>
+        </w:tc>
+        <w:tc>
+          <w:tcPr>
+            <w:tcW w:w="3293" w:type="dxa"/>
+            <w:vMerge w:val="continue"/>
+            <w:tcBorders/>
+            <w:vAlign w:val="center"/>
+          </w:tcPr>
+          <w:p>
+            <w:pPr>
+              <w:jc w:val="center"/>
+              <w:rPr>
+                <w:b w:val="0"/>
+                <w:bCs/>
+                <w:i w:val="0"/>
+                <w:iCs/>
+                <w:vertAlign w:val="baseline"/>
+              </w:rPr>
+            </w:pPr>
+          </w:p>
+        </w:tc>
+        <w:tc>
+          <w:tcPr>
+            <w:tcW w:w="1840" w:type="dxa"/>
+            <w:vMerge w:val="restart"/>
+            <w:vAlign w:val="center"/>
+          </w:tcPr>
+          <w:p>
+            <w:pPr>
+              <w:jc w:val="center"/>
+              <w:rPr>
+                <w:rFonts w:hint="default" w:ascii="Times New Roman" w:hAnsi="Times New Roman" w:cs="Times New Roman" w:eastAsiaTheme="minorHAnsi"/>
+                <w:b/>
+                <w:bCs w:val="0"/>
+                <w:i w:val="0"/>
+                <w:iCs w:val="0"/>
+                <w:sz w:val="24"/>
+                <w:szCs w:val="24"/>
+                <w:lang w:val="en-US" w:eastAsia="en-US"/>
+              </w:rPr>
+            </w:pPr>
+            <w:r>
+              <w:rPr>
+                <w:rFonts w:hint="default" w:ascii="Times New Roman" w:hAnsi="Times New Roman" w:cs="Times New Roman" w:eastAsiaTheme="minorHAnsi"/>
+                <w:b/>
+                <w:bCs w:val="0"/>
+                <w:i w:val="0"/>
+                <w:iCs w:val="0"/>
+                <w:sz w:val="24"/>
+                <w:szCs w:val="24"/>
+                <w:lang w:val="en-US" w:eastAsia="en-US"/>
+              </w:rPr>
+              <w:t>Maze</w:t>
+            </w:r>
+          </w:p>
+        </w:tc>
+        <w:tc>
+          <w:tcPr>
+            <w:tcW w:w="2668" w:type="dxa"/>
+            <w:vAlign w:val="center"/>
+          </w:tcPr>
+          <w:p>
+            <w:pPr>
+              <w:jc w:val="left"/>
+              <w:rPr>
+                <w:b w:val="0"/>
+                <w:bCs/>
+                <w:i w:val="0"/>
+                <w:iCs/>
+                <w:vertAlign w:val="baseline"/>
+              </w:rPr>
+            </w:pPr>
+            <w:r>
+              <w:rPr>
+                <w:rFonts w:hint="default" w:ascii="Times New Roman" w:hAnsi="Times New Roman" w:cs="Times New Roman" w:eastAsiaTheme="minorHAnsi"/>
+                <w:b w:val="0"/>
+                <w:bCs/>
+                <w:i w:val="0"/>
+                <w:iCs w:val="0"/>
+                <w:sz w:val="24"/>
+                <w:szCs w:val="24"/>
+                <w:lang w:val="vi-VN" w:eastAsia="en-US"/>
+              </w:rPr>
+              <w:t>Task 3: Informed search: Implement greedy best-first search and A* search</w:t>
+            </w:r>
+          </w:p>
+        </w:tc>
+      </w:tr>
+      <w:tr>
+        <w:tblPrEx>
+          <w:tblBorders>
+            <w:top w:val="single" w:color="auto" w:sz="4" w:space="0"/>
+            <w:left w:val="single" w:color="auto" w:sz="4" w:space="0"/>
+            <w:bottom w:val="single" w:color="auto" w:sz="4" w:space="0"/>
+            <w:right w:val="single" w:color="auto" w:sz="4" w:space="0"/>
+            <w:insideH w:val="single" w:color="auto" w:sz="4" w:space="0"/>
+            <w:insideV w:val="single" w:color="auto" w:sz="4" w:space="0"/>
+          </w:tblBorders>
+          <w:tblCellMar>
+            <w:left w:w="108" w:type="dxa"/>
+            <w:right w:w="108" w:type="dxa"/>
+          </w:tblCellMar>
+        </w:tblPrEx>
+        <w:tc>
+          <w:tcPr>
+            <w:tcW w:w="721" w:type="dxa"/>
+            <w:vMerge w:val="continue"/>
+            <w:tcBorders/>
+            <w:vAlign w:val="center"/>
+          </w:tcPr>
+          <w:p>
+            <w:pPr>
+              <w:jc w:val="center"/>
+              <w:rPr>
+                <w:b w:val="0"/>
+                <w:bCs/>
+                <w:i w:val="0"/>
+                <w:iCs/>
+                <w:vertAlign w:val="baseline"/>
+              </w:rPr>
+            </w:pPr>
+          </w:p>
+        </w:tc>
+        <w:tc>
+          <w:tcPr>
+            <w:tcW w:w="3293" w:type="dxa"/>
+            <w:vMerge w:val="continue"/>
+            <w:tcBorders/>
+            <w:vAlign w:val="center"/>
+          </w:tcPr>
+          <w:p>
+            <w:pPr>
+              <w:jc w:val="center"/>
+              <w:rPr>
+                <w:b w:val="0"/>
+                <w:bCs/>
+                <w:i w:val="0"/>
+                <w:iCs/>
+                <w:vertAlign w:val="baseline"/>
+              </w:rPr>
+            </w:pPr>
+          </w:p>
+        </w:tc>
+        <w:tc>
+          <w:tcPr>
+            <w:tcW w:w="1840" w:type="dxa"/>
+            <w:vMerge w:val="continue"/>
+            <w:tcBorders/>
+          </w:tcPr>
+          <w:p>
+            <w:pPr>
+              <w:rPr>
+                <w:b w:val="0"/>
+                <w:bCs/>
+                <w:i w:val="0"/>
+                <w:iCs/>
+                <w:vertAlign w:val="baseline"/>
+              </w:rPr>
+            </w:pPr>
+          </w:p>
+        </w:tc>
+        <w:tc>
+          <w:tcPr>
+            <w:tcW w:w="2668" w:type="dxa"/>
+            <w:vAlign w:val="center"/>
+          </w:tcPr>
+          <w:p>
+            <w:pPr>
+              <w:jc w:val="left"/>
+              <w:rPr>
+                <w:b w:val="0"/>
+                <w:bCs/>
+                <w:i w:val="0"/>
+                <w:iCs/>
+                <w:vertAlign w:val="baseline"/>
+              </w:rPr>
+            </w:pPr>
+            <w:r>
+              <w:rPr>
+                <w:rFonts w:hint="default" w:ascii="Times New Roman" w:hAnsi="Times New Roman" w:cs="Times New Roman" w:eastAsiaTheme="minorHAnsi"/>
+                <w:b w:val="0"/>
+                <w:bCs/>
+                <w:i w:val="0"/>
+                <w:iCs w:val="0"/>
+                <w:sz w:val="24"/>
+                <w:szCs w:val="24"/>
+                <w:lang w:val="vi-VN" w:eastAsia="en-US"/>
+              </w:rPr>
+              <w:t>IDS</w:t>
+            </w:r>
+          </w:p>
+        </w:tc>
+      </w:tr>
+      <w:tr>
+        <w:tblPrEx>
+          <w:tblBorders>
+            <w:top w:val="single" w:color="auto" w:sz="4" w:space="0"/>
+            <w:left w:val="single" w:color="auto" w:sz="4" w:space="0"/>
+            <w:bottom w:val="single" w:color="auto" w:sz="4" w:space="0"/>
+            <w:right w:val="single" w:color="auto" w:sz="4" w:space="0"/>
+            <w:insideH w:val="single" w:color="auto" w:sz="4" w:space="0"/>
+            <w:insideV w:val="single" w:color="auto" w:sz="4" w:space="0"/>
+          </w:tblBorders>
+        </w:tblPrEx>
+        <w:tc>
+          <w:tcPr>
+            <w:tcW w:w="721" w:type="dxa"/>
+            <w:vMerge w:val="restart"/>
+            <w:vAlign w:val="center"/>
+          </w:tcPr>
+          <w:p>
+            <w:pPr>
+              <w:jc w:val="center"/>
+              <w:rPr>
+                <w:rFonts w:hint="default"/>
+                <w:b w:val="0"/>
+                <w:bCs/>
+                <w:i w:val="0"/>
+                <w:iCs/>
+                <w:vertAlign w:val="baseline"/>
+                <w:lang w:val="en-US"/>
+              </w:rPr>
+            </w:pPr>
+            <w:r>
+              <w:rPr>
+                <w:rFonts w:hint="default"/>
+                <w:b w:val="0"/>
+                <w:bCs/>
+                <w:i w:val="0"/>
+                <w:iCs/>
+                <w:vertAlign w:val="baseline"/>
+                <w:lang w:val="en-US"/>
+              </w:rPr>
+              <w:t>4</w:t>
+            </w:r>
+          </w:p>
+        </w:tc>
+        <w:tc>
+          <w:tcPr>
+            <w:tcW w:w="3293" w:type="dxa"/>
+            <w:vMerge w:val="restart"/>
+            <w:vAlign w:val="center"/>
+          </w:tcPr>
+          <w:p>
+            <w:pPr>
+              <w:jc w:val="center"/>
+              <w:rPr>
+                <w:b w:val="0"/>
+                <w:bCs/>
+                <w:i w:val="0"/>
+                <w:iCs/>
+                <w:vertAlign w:val="baseline"/>
+              </w:rPr>
+            </w:pPr>
+            <w:r>
+              <w:rPr>
+                <w:rFonts w:hint="default"/>
+                <w:b w:val="0"/>
+                <w:bCs/>
+                <w:i w:val="0"/>
+                <w:iCs/>
+                <w:vertAlign w:val="baseline"/>
+                <w:lang w:val="en-US"/>
+              </w:rPr>
+              <w:t>Trần Lê Công Danh</w:t>
+            </w:r>
+          </w:p>
+        </w:tc>
+        <w:tc>
+          <w:tcPr>
+            <w:tcW w:w="1840" w:type="dxa"/>
+            <w:vAlign w:val="center"/>
+          </w:tcPr>
+          <w:p>
+            <w:pPr>
+              <w:jc w:val="center"/>
+              <w:rPr>
+                <w:b w:val="0"/>
+                <w:bCs/>
+                <w:i w:val="0"/>
+                <w:iCs/>
+                <w:vertAlign w:val="baseline"/>
+              </w:rPr>
+            </w:pPr>
+            <w:r>
+              <w:rPr>
+                <w:rFonts w:hint="default" w:ascii="Times New Roman" w:hAnsi="Times New Roman" w:cs="Times New Roman" w:eastAsiaTheme="minorHAnsi"/>
+                <w:b/>
+                <w:bCs w:val="0"/>
+                <w:i w:val="0"/>
+                <w:iCs w:val="0"/>
+                <w:sz w:val="24"/>
+                <w:szCs w:val="24"/>
+                <w:lang w:val="en-US" w:eastAsia="en-US"/>
+              </w:rPr>
+              <w:t>Robot_Vacuum</w:t>
+            </w:r>
+          </w:p>
+        </w:tc>
+        <w:tc>
+          <w:tcPr>
+            <w:tcW w:w="2668" w:type="dxa"/>
+            <w:vAlign w:val="center"/>
+          </w:tcPr>
+          <w:p>
+            <w:pPr>
+              <w:jc w:val="left"/>
+              <w:rPr>
+                <w:rFonts w:hint="default" w:ascii="Times New Roman" w:hAnsi="Times New Roman" w:cs="Times New Roman" w:eastAsiaTheme="minorHAnsi"/>
+                <w:b w:val="0"/>
+                <w:bCs/>
+                <w:i w:val="0"/>
+                <w:iCs w:val="0"/>
+                <w:sz w:val="24"/>
+                <w:szCs w:val="24"/>
+                <w:lang w:val="vi-VN" w:eastAsia="en-US"/>
+              </w:rPr>
+            </w:pPr>
+            <w:r>
+              <w:rPr>
+                <w:rFonts w:hint="default" w:ascii="Times New Roman" w:hAnsi="Times New Roman" w:cs="Times New Roman" w:eastAsiaTheme="minorHAnsi"/>
+                <w:b w:val="0"/>
+                <w:bCs/>
+                <w:i w:val="0"/>
+                <w:iCs w:val="0"/>
+                <w:sz w:val="24"/>
+                <w:szCs w:val="24"/>
+                <w:lang w:val="vi-VN" w:eastAsia="en-US"/>
+              </w:rPr>
+              <w:t>Task 5: Robustness of the agent implementations</w:t>
+            </w:r>
+          </w:p>
+        </w:tc>
+      </w:tr>
+      <w:tr>
+        <w:tblPrEx>
+          <w:tblBorders>
+            <w:top w:val="single" w:color="auto" w:sz="4" w:space="0"/>
+            <w:left w:val="single" w:color="auto" w:sz="4" w:space="0"/>
+            <w:bottom w:val="single" w:color="auto" w:sz="4" w:space="0"/>
+            <w:right w:val="single" w:color="auto" w:sz="4" w:space="0"/>
+            <w:insideH w:val="single" w:color="auto" w:sz="4" w:space="0"/>
+            <w:insideV w:val="single" w:color="auto" w:sz="4" w:space="0"/>
+          </w:tblBorders>
+          <w:tblCellMar>
+            <w:left w:w="108" w:type="dxa"/>
+            <w:right w:w="108" w:type="dxa"/>
+          </w:tblCellMar>
+        </w:tblPrEx>
+        <w:tc>
+          <w:tcPr>
+            <w:tcW w:w="721" w:type="dxa"/>
+            <w:vMerge w:val="continue"/>
+            <w:tcBorders/>
+          </w:tcPr>
+          <w:p>
+            <w:pPr>
+              <w:rPr>
+                <w:b w:val="0"/>
+                <w:bCs/>
+                <w:i w:val="0"/>
+                <w:iCs/>
+                <w:vertAlign w:val="baseline"/>
+              </w:rPr>
+            </w:pPr>
+          </w:p>
+        </w:tc>
+        <w:tc>
+          <w:tcPr>
+            <w:tcW w:w="3293" w:type="dxa"/>
+            <w:vMerge w:val="continue"/>
+            <w:tcBorders/>
+          </w:tcPr>
+          <w:p>
+            <w:pPr>
+              <w:rPr>
+                <w:b w:val="0"/>
+                <w:bCs/>
+                <w:i w:val="0"/>
+                <w:iCs/>
+                <w:vertAlign w:val="baseline"/>
+              </w:rPr>
+            </w:pPr>
+          </w:p>
+        </w:tc>
+        <w:tc>
+          <w:tcPr>
+            <w:tcW w:w="1840" w:type="dxa"/>
+            <w:vMerge w:val="restart"/>
+            <w:vAlign w:val="center"/>
+          </w:tcPr>
+          <w:p>
+            <w:pPr>
+              <w:jc w:val="center"/>
+              <w:rPr>
+                <w:b w:val="0"/>
+                <w:bCs/>
+                <w:i w:val="0"/>
+                <w:iCs/>
+                <w:vertAlign w:val="baseline"/>
+              </w:rPr>
+            </w:pPr>
+            <w:r>
+              <w:rPr>
+                <w:rFonts w:hint="default" w:ascii="Times New Roman" w:hAnsi="Times New Roman" w:cs="Times New Roman" w:eastAsiaTheme="minorHAnsi"/>
+                <w:b/>
+                <w:bCs w:val="0"/>
+                <w:i w:val="0"/>
+                <w:iCs w:val="0"/>
+                <w:sz w:val="24"/>
+                <w:szCs w:val="24"/>
+                <w:lang w:val="en-US" w:eastAsia="en-US"/>
+              </w:rPr>
+              <w:t>Maze</w:t>
+            </w:r>
+          </w:p>
+        </w:tc>
+        <w:tc>
+          <w:tcPr>
+            <w:tcW w:w="2668" w:type="dxa"/>
+            <w:vAlign w:val="center"/>
+          </w:tcPr>
+          <w:p>
+            <w:pPr>
+              <w:jc w:val="left"/>
+              <w:rPr>
+                <w:b w:val="0"/>
+                <w:bCs/>
+                <w:i w:val="0"/>
+                <w:iCs/>
+                <w:vertAlign w:val="baseline"/>
+              </w:rPr>
+            </w:pPr>
+            <w:r>
+              <w:rPr>
+                <w:rFonts w:hint="default" w:ascii="Times New Roman" w:hAnsi="Times New Roman" w:cs="Times New Roman" w:eastAsiaTheme="minorHAnsi"/>
+                <w:b w:val="0"/>
+                <w:bCs/>
+                <w:i w:val="0"/>
+                <w:iCs w:val="0"/>
+                <w:sz w:val="24"/>
+                <w:szCs w:val="24"/>
+                <w:lang w:val="vi-VN" w:eastAsia="en-US"/>
+              </w:rPr>
+              <w:t>Task 4: Comparison and discussion</w:t>
+            </w:r>
+          </w:p>
+        </w:tc>
+      </w:tr>
+      <w:tr>
+        <w:tblPrEx>
+          <w:tblBorders>
+            <w:top w:val="single" w:color="auto" w:sz="4" w:space="0"/>
+            <w:left w:val="single" w:color="auto" w:sz="4" w:space="0"/>
+            <w:bottom w:val="single" w:color="auto" w:sz="4" w:space="0"/>
+            <w:right w:val="single" w:color="auto" w:sz="4" w:space="0"/>
+            <w:insideH w:val="single" w:color="auto" w:sz="4" w:space="0"/>
+            <w:insideV w:val="single" w:color="auto" w:sz="4" w:space="0"/>
+          </w:tblBorders>
+          <w:tblCellMar>
+            <w:left w:w="108" w:type="dxa"/>
+            <w:right w:w="108" w:type="dxa"/>
+          </w:tblCellMar>
+        </w:tblPrEx>
+        <w:tc>
+          <w:tcPr>
+            <w:tcW w:w="721" w:type="dxa"/>
+            <w:vMerge w:val="continue"/>
+            <w:tcBorders/>
+          </w:tcPr>
+          <w:p>
+            <w:pPr>
+              <w:rPr>
+                <w:b w:val="0"/>
+                <w:bCs/>
+                <w:i w:val="0"/>
+                <w:iCs/>
+                <w:vertAlign w:val="baseline"/>
+              </w:rPr>
+            </w:pPr>
+          </w:p>
+        </w:tc>
+        <w:tc>
+          <w:tcPr>
+            <w:tcW w:w="3293" w:type="dxa"/>
+            <w:vMerge w:val="continue"/>
+            <w:tcBorders/>
+          </w:tcPr>
+          <w:p>
+            <w:pPr>
+              <w:rPr>
+                <w:b w:val="0"/>
+                <w:bCs/>
+                <w:i w:val="0"/>
+                <w:iCs/>
+                <w:vertAlign w:val="baseline"/>
+              </w:rPr>
+            </w:pPr>
+          </w:p>
+        </w:tc>
+        <w:tc>
+          <w:tcPr>
+            <w:tcW w:w="1840" w:type="dxa"/>
+            <w:vMerge w:val="continue"/>
+            <w:tcBorders/>
+          </w:tcPr>
+          <w:p>
+            <w:pPr>
+              <w:rPr>
+                <w:b w:val="0"/>
+                <w:bCs/>
+                <w:i w:val="0"/>
+                <w:iCs/>
+                <w:vertAlign w:val="baseline"/>
+              </w:rPr>
+            </w:pPr>
+          </w:p>
+        </w:tc>
+        <w:tc>
+          <w:tcPr>
+            <w:tcW w:w="2668" w:type="dxa"/>
+            <w:vAlign w:val="center"/>
+          </w:tcPr>
+          <w:p>
+            <w:pPr>
+              <w:jc w:val="left"/>
+              <w:rPr>
+                <w:b w:val="0"/>
+                <w:bCs/>
+                <w:i w:val="0"/>
+                <w:iCs/>
+                <w:vertAlign w:val="baseline"/>
+              </w:rPr>
+            </w:pPr>
+            <w:r>
+              <w:rPr>
+                <w:rFonts w:hint="default" w:ascii="Times New Roman" w:hAnsi="Times New Roman" w:cs="Times New Roman" w:eastAsiaTheme="minorHAnsi"/>
+                <w:b w:val="0"/>
+                <w:bCs/>
+                <w:i w:val="0"/>
+                <w:iCs w:val="0"/>
+                <w:sz w:val="24"/>
+                <w:szCs w:val="24"/>
+                <w:lang w:val="vi-VN" w:eastAsia="en-US"/>
+              </w:rPr>
+              <w:t>Intersection as States</w:t>
+            </w:r>
+          </w:p>
+        </w:tc>
+      </w:tr>
+    </w:tbl>
+    <w:p>
+      <w:pPr>
+        <w:rPr>
+          <w:b w:val="0"/>
+          <w:bCs/>
+          <w:i w:val="0"/>
+          <w:iCs/>
+        </w:rPr>
+      </w:pPr>
     </w:p>
     <w:p>
       <w:pPr>
@@ -2249,6 +4212,8 @@
           <w:iCs/>
         </w:rPr>
       </w:pPr>
+      <w:bookmarkStart w:id="0" w:name="_GoBack"/>
+      <w:bookmarkEnd w:id="0"/>
     </w:p>
     <w:p>
       <w:pPr>
@@ -2529,11 +4494,11 @@
     <w:lsdException w:qFormat="1" w:uiPriority="0" w:name="heading 9"/>
     <w:lsdException w:unhideWhenUsed="0" w:uiPriority="0" w:semiHidden="0" w:name="index 1"/>
     <w:lsdException w:qFormat="1" w:unhideWhenUsed="0" w:uiPriority="0" w:semiHidden="0" w:name="index 2"/>
-    <w:lsdException w:unhideWhenUsed="0" w:uiPriority="0" w:semiHidden="0" w:name="index 3"/>
+    <w:lsdException w:qFormat="1" w:unhideWhenUsed="0" w:uiPriority="0" w:semiHidden="0" w:name="index 3"/>
     <w:lsdException w:qFormat="1" w:unhideWhenUsed="0" w:uiPriority="0" w:semiHidden="0" w:name="index 4"/>
     <w:lsdException w:qFormat="1" w:unhideWhenUsed="0" w:uiPriority="0" w:semiHidden="0" w:name="index 5"/>
     <w:lsdException w:qFormat="1" w:unhideWhenUsed="0" w:uiPriority="0" w:semiHidden="0" w:name="index 6"/>
-    <w:lsdException w:unhideWhenUsed="0" w:uiPriority="0" w:semiHidden="0" w:name="index 7"/>
+    <w:lsdException w:qFormat="1" w:unhideWhenUsed="0" w:uiPriority="0" w:semiHidden="0" w:name="index 7"/>
     <w:lsdException w:qFormat="1" w:unhideWhenUsed="0" w:uiPriority="0" w:semiHidden="0" w:name="index 8"/>
     <w:lsdException w:unhideWhenUsed="0" w:uiPriority="0" w:semiHidden="0" w:name="index 9"/>
     <w:lsdException w:qFormat="1" w:unhideWhenUsed="0" w:uiPriority="0" w:semiHidden="0" w:name="toc 1"/>
@@ -2548,8 +4513,8 @@
     <w:lsdException w:qFormat="1" w:unhideWhenUsed="0" w:uiPriority="0" w:semiHidden="0" w:name="Normal Indent"/>
     <w:lsdException w:qFormat="1" w:unhideWhenUsed="0" w:uiPriority="0" w:semiHidden="0" w:name="footnote text"/>
     <w:lsdException w:qFormat="1" w:unhideWhenUsed="0" w:uiPriority="0" w:semiHidden="0" w:name="annotation text"/>
-    <w:lsdException w:unhideWhenUsed="0" w:uiPriority="0" w:semiHidden="0" w:name="header"/>
-    <w:lsdException w:unhideWhenUsed="0" w:uiPriority="0" w:semiHidden="0" w:name="footer"/>
+    <w:lsdException w:qFormat="1" w:unhideWhenUsed="0" w:uiPriority="0" w:semiHidden="0" w:name="header"/>
+    <w:lsdException w:qFormat="1" w:unhideWhenUsed="0" w:uiPriority="0" w:semiHidden="0" w:name="footer"/>
     <w:lsdException w:qFormat="1" w:unhideWhenUsed="0" w:uiPriority="0" w:semiHidden="0" w:name="index heading"/>
     <w:lsdException w:qFormat="1" w:uiPriority="0" w:name="caption"/>
     <w:lsdException w:qFormat="1" w:unhideWhenUsed="0" w:uiPriority="0" w:semiHidden="0" w:name="table of figures"/>
@@ -2557,28 +4522,28 @@
     <w:lsdException w:qFormat="1" w:unhideWhenUsed="0" w:uiPriority="0" w:semiHidden="0" w:name="envelope return"/>
     <w:lsdException w:unhideWhenUsed="0" w:uiPriority="0" w:semiHidden="0" w:name="footnote reference"/>
     <w:lsdException w:qFormat="1" w:unhideWhenUsed="0" w:uiPriority="0" w:semiHidden="0" w:name="annotation reference"/>
-    <w:lsdException w:unhideWhenUsed="0" w:uiPriority="0" w:semiHidden="0" w:name="line number"/>
+    <w:lsdException w:qFormat="1" w:unhideWhenUsed="0" w:uiPriority="0" w:semiHidden="0" w:name="line number"/>
     <w:lsdException w:qFormat="1" w:unhideWhenUsed="0" w:uiPriority="0" w:semiHidden="0" w:name="page number"/>
-    <w:lsdException w:unhideWhenUsed="0" w:uiPriority="0" w:semiHidden="0" w:name="endnote reference"/>
+    <w:lsdException w:qFormat="1" w:unhideWhenUsed="0" w:uiPriority="0" w:semiHidden="0" w:name="endnote reference"/>
     <w:lsdException w:unhideWhenUsed="0" w:uiPriority="0" w:semiHidden="0" w:name="endnote text"/>
     <w:lsdException w:qFormat="1" w:unhideWhenUsed="0" w:uiPriority="0" w:semiHidden="0" w:name="table of authorities"/>
     <w:lsdException w:qFormat="1" w:unhideWhenUsed="0" w:uiPriority="0" w:semiHidden="0" w:name="macro"/>
     <w:lsdException w:qFormat="1" w:unhideWhenUsed="0" w:uiPriority="0" w:semiHidden="0" w:name="toa heading"/>
     <w:lsdException w:qFormat="1" w:unhideWhenUsed="0" w:uiPriority="0" w:semiHidden="0" w:name="List"/>
-    <w:lsdException w:unhideWhenUsed="0" w:uiPriority="0" w:semiHidden="0" w:name="List Bullet"/>
-    <w:lsdException w:unhideWhenUsed="0" w:uiPriority="0" w:semiHidden="0" w:name="List Number"/>
+    <w:lsdException w:qFormat="1" w:unhideWhenUsed="0" w:uiPriority="0" w:semiHidden="0" w:name="List Bullet"/>
+    <w:lsdException w:qFormat="1" w:unhideWhenUsed="0" w:uiPriority="0" w:semiHidden="0" w:name="List Number"/>
     <w:lsdException w:qFormat="1" w:unhideWhenUsed="0" w:uiPriority="0" w:semiHidden="0" w:name="List 2"/>
-    <w:lsdException w:unhideWhenUsed="0" w:uiPriority="0" w:semiHidden="0" w:name="List 3"/>
+    <w:lsdException w:qFormat="1" w:unhideWhenUsed="0" w:uiPriority="0" w:semiHidden="0" w:name="List 3"/>
     <w:lsdException w:unhideWhenUsed="0" w:uiPriority="0" w:semiHidden="0" w:name="List 4"/>
     <w:lsdException w:qFormat="1" w:unhideWhenUsed="0" w:uiPriority="0" w:semiHidden="0" w:name="List 5"/>
     <w:lsdException w:qFormat="1" w:unhideWhenUsed="0" w:uiPriority="0" w:semiHidden="0" w:name="List Bullet 2"/>
     <w:lsdException w:qFormat="1" w:unhideWhenUsed="0" w:uiPriority="0" w:semiHidden="0" w:name="List Bullet 3"/>
     <w:lsdException w:qFormat="1" w:unhideWhenUsed="0" w:uiPriority="0" w:semiHidden="0" w:name="List Bullet 4"/>
-    <w:lsdException w:unhideWhenUsed="0" w:uiPriority="0" w:semiHidden="0" w:name="List Bullet 5"/>
+    <w:lsdException w:qFormat="1" w:unhideWhenUsed="0" w:uiPriority="0" w:semiHidden="0" w:name="List Bullet 5"/>
     <w:lsdException w:qFormat="1" w:unhideWhenUsed="0" w:uiPriority="0" w:semiHidden="0" w:name="List Number 2"/>
     <w:lsdException w:qFormat="1" w:unhideWhenUsed="0" w:uiPriority="0" w:semiHidden="0" w:name="List Number 3"/>
     <w:lsdException w:qFormat="1" w:unhideWhenUsed="0" w:uiPriority="0" w:semiHidden="0" w:name="List Number 4"/>
-    <w:lsdException w:unhideWhenUsed="0" w:uiPriority="0" w:semiHidden="0" w:name="List Number 5"/>
+    <w:lsdException w:qFormat="1" w:unhideWhenUsed="0" w:uiPriority="0" w:semiHidden="0" w:name="List Number 5"/>
     <w:lsdException w:qFormat="1" w:unhideWhenUsed="0" w:uiPriority="0" w:semiHidden="0" w:name="Title"/>
     <w:lsdException w:qFormat="1" w:unhideWhenUsed="0" w:uiPriority="0" w:semiHidden="0" w:name="Closing"/>
     <w:lsdException w:unhideWhenUsed="0" w:uiPriority="0" w:semiHidden="0" w:name="Signature"/>
@@ -2603,7 +4568,7 @@
     <w:lsdException w:qFormat="1" w:unhideWhenUsed="0" w:uiPriority="0" w:semiHidden="0" w:name="Body Text Indent 3"/>
     <w:lsdException w:qFormat="1" w:unhideWhenUsed="0" w:uiPriority="0" w:semiHidden="0" w:name="Block Text"/>
     <w:lsdException w:qFormat="1" w:unhideWhenUsed="0" w:uiPriority="0" w:semiHidden="0" w:name="Hyperlink"/>
-    <w:lsdException w:unhideWhenUsed="0" w:uiPriority="0" w:semiHidden="0" w:name="FollowedHyperlink"/>
+    <w:lsdException w:qFormat="1" w:unhideWhenUsed="0" w:uiPriority="0" w:semiHidden="0" w:name="FollowedHyperlink"/>
     <w:lsdException w:qFormat="1" w:unhideWhenUsed="0" w:uiPriority="0" w:semiHidden="0" w:name="Strong"/>
     <w:lsdException w:qFormat="1" w:unhideWhenUsed="0" w:uiPriority="0" w:semiHidden="0" w:name="Emphasis"/>
     <w:lsdException w:qFormat="1" w:unhideWhenUsed="0" w:uiPriority="0" w:semiHidden="0" w:name="Document Map"/>
@@ -2619,7 +4584,7 @@
     <w:lsdException w:qFormat="1" w:unhideWhenUsed="0" w:uiPriority="0" w:semiHidden="0" w:name="HTML Preformatted"/>
     <w:lsdException w:qFormat="1" w:unhideWhenUsed="0" w:uiPriority="0" w:semiHidden="0" w:name="HTML Sample"/>
     <w:lsdException w:qFormat="1" w:unhideWhenUsed="0" w:uiPriority="0" w:semiHidden="0" w:name="HTML Typewriter"/>
-    <w:lsdException w:unhideWhenUsed="0" w:uiPriority="0" w:semiHidden="0" w:name="HTML Variable"/>
+    <w:lsdException w:qFormat="1" w:unhideWhenUsed="0" w:uiPriority="0" w:semiHidden="0" w:name="HTML Variable"/>
     <w:lsdException w:unhideWhenUsed="0" w:uiPriority="0" w:name="Normal Table"/>
     <w:lsdException w:unhideWhenUsed="0" w:uiPriority="0" w:semiHidden="0" w:name="annotation subject"/>
     <w:lsdException w:qFormat="1" w:unhideWhenUsed="0" w:uiPriority="0" w:semiHidden="0" w:name="Table Simple 1"/>
@@ -3172,6 +5137,7 @@
   <w:style w:type="character" w:styleId="32">
     <w:name w:val="endnote reference"/>
     <w:basedOn w:val="11"/>
+    <w:qFormat/>
     <w:uiPriority w:val="0"/>
     <w:rPr>
       <w:vertAlign w:val="superscript"/>
@@ -3217,6 +5183,7 @@
   <w:style w:type="character" w:styleId="36">
     <w:name w:val="FollowedHyperlink"/>
     <w:basedOn w:val="11"/>
+    <w:qFormat/>
     <w:uiPriority w:val="0"/>
     <w:rPr>
       <w:color w:val="800080"/>
@@ -3226,6 +5193,7 @@
   <w:style w:type="paragraph" w:styleId="37">
     <w:name w:val="footer"/>
     <w:basedOn w:val="1"/>
+    <w:qFormat/>
     <w:uiPriority w:val="0"/>
     <w:pPr>
       <w:tabs>
@@ -3265,6 +5233,7 @@
   <w:style w:type="paragraph" w:styleId="40">
     <w:name w:val="header"/>
     <w:basedOn w:val="1"/>
+    <w:qFormat/>
     <w:uiPriority w:val="0"/>
     <w:pPr>
       <w:tabs>
@@ -3367,6 +5336,7 @@
   <w:style w:type="character" w:styleId="50">
     <w:name w:val="HTML Variable"/>
     <w:basedOn w:val="11"/>
+    <w:qFormat/>
     <w:uiPriority w:val="0"/>
     <w:rPr>
       <w:i/>
@@ -3403,6 +5373,7 @@
     <w:name w:val="index 3"/>
     <w:basedOn w:val="1"/>
     <w:next w:val="1"/>
+    <w:qFormat/>
     <w:uiPriority w:val="0"/>
     <w:pPr>
       <w:ind w:left="400" w:leftChars="400"/>
@@ -3442,6 +5413,7 @@
     <w:name w:val="index 7"/>
     <w:basedOn w:val="1"/>
     <w:next w:val="1"/>
+    <w:qFormat/>
     <w:uiPriority w:val="0"/>
     <w:pPr>
       <w:ind w:left="1200" w:leftChars="1200"/>
@@ -3481,6 +5453,7 @@
   <w:style w:type="character" w:styleId="62">
     <w:name w:val="line number"/>
     <w:basedOn w:val="11"/>
+    <w:qFormat/>
     <w:uiPriority w:val="0"/>
   </w:style>
   <w:style w:type="paragraph" w:styleId="63">
@@ -3504,6 +5477,7 @@
   <w:style w:type="paragraph" w:styleId="65">
     <w:name w:val="List 3"/>
     <w:basedOn w:val="1"/>
+    <w:qFormat/>
     <w:uiPriority w:val="0"/>
     <w:pPr>
       <w:ind w:left="100" w:leftChars="400" w:hanging="200" w:hangingChars="200"/>
@@ -3529,6 +5503,7 @@
   <w:style w:type="paragraph" w:styleId="68">
     <w:name w:val="List Bullet"/>
     <w:basedOn w:val="1"/>
+    <w:qFormat/>
     <w:uiPriority w:val="0"/>
     <w:pPr>
       <w:numPr>
@@ -3576,6 +5551,7 @@
   <w:style w:type="paragraph" w:styleId="72">
     <w:name w:val="List Bullet 5"/>
     <w:basedOn w:val="1"/>
+    <w:qFormat/>
     <w:uiPriority w:val="0"/>
     <w:pPr>
       <w:numPr>
@@ -3637,6 +5613,7 @@
   <w:style w:type="paragraph" w:styleId="78">
     <w:name w:val="List Number"/>
     <w:basedOn w:val="1"/>
+    <w:qFormat/>
     <w:uiPriority w:val="0"/>
     <w:pPr>
       <w:numPr>
@@ -3684,6 +5661,7 @@
   <w:style w:type="paragraph" w:styleId="82">
     <w:name w:val="List Number 5"/>
     <w:basedOn w:val="1"/>
+    <w:qFormat/>
     <w:uiPriority w:val="0"/>
     <w:pPr>
       <w:numPr>

</xml_diff>